<commit_message>
Project task 2 updated
</commit_message>
<xml_diff>
--- a/pj-task 2/Report.docx
+++ b/pj-task 2/Report.docx
@@ -43,7 +43,7 @@
                     <pic:cNvPicPr/>
                   </pic:nvPicPr>
                   <pic:blipFill>
-                    <a:blip r:embed="rId5">
+                    <a:blip r:embed="rId8">
                       <a:extLst>
                         <a:ext uri="{28A0092B-C50C-407E-A947-70E740481C1C}">
                           <a14:useLocalDpi xmlns:a14="http://schemas.microsoft.com/office/drawing/2010/main" val="0"/>
@@ -84,6 +84,25 @@
           <w:u w:val="single"/>
         </w:rPr>
       </w:pPr>
+      <w:bookmarkStart w:id="0" w:name="_Toc477775371"/>
+      <w:r>
+        <w:rPr>
+          <w:rStyle w:val="Heading1Char"/>
+        </w:rPr>
+        <w:t>Title:</w:t>
+      </w:r>
+      <w:bookmarkEnd w:id="0"/>
+      <w:r>
+        <w:rPr>
+          <w:rFonts w:eastAsia="Times New Roman" w:cs="Times New Roman"/>
+          <w:b/>
+          <w:bCs/>
+          <w:color w:val="000000"/>
+          <w:sz w:val="36"/>
+          <w:szCs w:val="36"/>
+        </w:rPr>
+        <w:t xml:space="preserve"> </w:t>
+      </w:r>
       <w:r>
         <w:rPr>
           <w:rFonts w:eastAsia="Times New Roman" w:cs="Times New Roman"/>
@@ -173,29 +192,7 @@
           <w:szCs w:val="36"/>
           <w:shd w:val="clear" w:color="auto" w:fill="FFFFFF"/>
         </w:rPr>
-        <w:t xml:space="preserve">Dr. </w:t>
-      </w:r>
-      <w:proofErr w:type="spellStart"/>
-      <w:r>
-        <w:rPr>
-          <w:rFonts w:cs="Times New Roman"/>
-          <w:color w:val="141823"/>
-          <w:sz w:val="36"/>
-          <w:szCs w:val="36"/>
-          <w:shd w:val="clear" w:color="auto" w:fill="FFFFFF"/>
-        </w:rPr>
-        <w:t>Zubair</w:t>
-      </w:r>
-      <w:proofErr w:type="spellEnd"/>
-      <w:r>
-        <w:rPr>
-          <w:rFonts w:cs="Times New Roman"/>
-          <w:color w:val="141823"/>
-          <w:sz w:val="36"/>
-          <w:szCs w:val="36"/>
-          <w:shd w:val="clear" w:color="auto" w:fill="FFFFFF"/>
-        </w:rPr>
-        <w:t xml:space="preserve"> Malik</w:t>
+        <w:t>Dr. Zubair Malik</w:t>
       </w:r>
     </w:p>
     <w:p>
@@ -423,7 +420,6 @@
           <w:szCs w:val="36"/>
         </w:rPr>
       </w:pPr>
-      <w:proofErr w:type="spellStart"/>
       <w:r>
         <w:rPr>
           <w:rFonts w:eastAsia="Times New Roman" w:cs="Times New Roman"/>
@@ -432,9 +428,8 @@
           <w:sz w:val="32"/>
           <w:szCs w:val="32"/>
         </w:rPr>
-        <w:t>AbdulMonam</w:t>
-      </w:r>
-      <w:proofErr w:type="spellEnd"/>
+        <w:t xml:space="preserve">AbdulMonam          </w:t>
+      </w:r>
       <w:r>
         <w:rPr>
           <w:rFonts w:eastAsia="Times New Roman" w:cs="Times New Roman"/>
@@ -443,7 +438,7 @@
           <w:sz w:val="32"/>
           <w:szCs w:val="32"/>
         </w:rPr>
-        <w:t xml:space="preserve">          </w:t>
+        <w:t xml:space="preserve">   </w:t>
       </w:r>
       <w:r>
         <w:rPr>
@@ -453,7 +448,7 @@
           <w:sz w:val="32"/>
           <w:szCs w:val="32"/>
         </w:rPr>
-        <w:t xml:space="preserve">   </w:t>
+        <w:t>(</w:t>
       </w:r>
       <w:r>
         <w:rPr>
@@ -463,7 +458,7 @@
           <w:sz w:val="32"/>
           <w:szCs w:val="32"/>
         </w:rPr>
-        <w:t>(</w:t>
+        <w:t>BSCS130</w:t>
       </w:r>
       <w:r>
         <w:rPr>
@@ -473,9 +468,34 @@
           <w:sz w:val="32"/>
           <w:szCs w:val="32"/>
         </w:rPr>
-        <w:t>BSCS130</w:t>
-      </w:r>
-      <w:r>
+        <w:t>39)</w:t>
+      </w:r>
+    </w:p>
+    <w:p>
+      <w:pPr>
+        <w:spacing w:after="0" w:line="360" w:lineRule="auto"/>
+        <w:rPr>
+          <w:rFonts w:eastAsia="Times New Roman" w:cs="Times New Roman"/>
+          <w:b/>
+          <w:bCs/>
+          <w:color w:val="000000"/>
+          <w:sz w:val="36"/>
+          <w:szCs w:val="36"/>
+        </w:rPr>
+      </w:pPr>
+    </w:p>
+    <w:p>
+      <w:pPr>
+        <w:spacing w:after="0" w:line="360" w:lineRule="auto"/>
+        <w:rPr>
+          <w:rFonts w:eastAsia="Times New Roman" w:cs="Times New Roman"/>
+          <w:szCs w:val="24"/>
+        </w:rPr>
+      </w:pPr>
+    </w:p>
+    <w:p>
+      <w:pPr>
+        <w:spacing w:after="0" w:line="360" w:lineRule="auto"/>
         <w:rPr>
           <w:rFonts w:eastAsia="Times New Roman" w:cs="Times New Roman"/>
           <w:bCs/>
@@ -483,57 +503,8 @@
           <w:sz w:val="32"/>
           <w:szCs w:val="32"/>
         </w:rPr>
-        <w:t>39)</w:t>
-      </w:r>
-    </w:p>
-    <w:p>
-      <w:pPr>
-        <w:spacing w:after="0" w:line="360" w:lineRule="auto"/>
-        <w:rPr>
-          <w:rFonts w:eastAsia="Times New Roman" w:cs="Times New Roman"/>
-          <w:b/>
-          <w:bCs/>
-          <w:color w:val="000000"/>
-          <w:sz w:val="36"/>
-          <w:szCs w:val="36"/>
-        </w:rPr>
-      </w:pPr>
-    </w:p>
-    <w:p>
-      <w:pPr>
-        <w:spacing w:after="0" w:line="360" w:lineRule="auto"/>
-        <w:rPr>
-          <w:rFonts w:eastAsia="Times New Roman" w:cs="Times New Roman"/>
-          <w:szCs w:val="24"/>
-        </w:rPr>
-      </w:pPr>
-    </w:p>
-    <w:p>
-      <w:pPr>
-        <w:spacing w:after="0" w:line="360" w:lineRule="auto"/>
-        <w:rPr>
-          <w:rFonts w:eastAsia="Times New Roman" w:cs="Times New Roman"/>
-          <w:bCs/>
-          <w:color w:val="000000"/>
-          <w:sz w:val="32"/>
-          <w:szCs w:val="32"/>
-        </w:rPr>
-      </w:pPr>
-      <w:r>
-        <w:rPr>
-          <w:rFonts w:eastAsia="Times New Roman" w:cs="Times New Roman"/>
-          <w:b/>
-          <w:bCs/>
-          <w:color w:val="000000"/>
-          <w:sz w:val="36"/>
-          <w:szCs w:val="36"/>
-        </w:rPr>
-        <w:t>Submission Date:</w:t>
-      </w:r>
-    </w:p>
-    <w:p>
-      <w:pPr>
-        <w:pStyle w:val="Heading1"/>
+      </w:pPr>
+      <w:r>
         <w:rPr>
           <w:rFonts w:eastAsia="Times New Roman" w:cs="Times New Roman"/>
           <w:bCs/>
@@ -541,72 +512,914 @@
           <w:sz w:val="36"/>
           <w:szCs w:val="36"/>
         </w:rPr>
-      </w:pPr>
-      <w:r>
-        <w:rPr>
-          <w:rFonts w:eastAsia="Times New Roman" w:cs="Times New Roman"/>
-          <w:bCs/>
-          <w:color w:val="000000"/>
+        <w:t>Submission Date:</w:t>
+      </w:r>
+    </w:p>
+    <w:p>
+      <w:pPr>
+        <w:rPr>
           <w:sz w:val="36"/>
           <w:szCs w:val="36"/>
         </w:rPr>
-        <w:t>March</w:t>
-      </w:r>
-      <w:r>
-        <w:rPr>
-          <w:rFonts w:eastAsia="Times New Roman" w:cs="Times New Roman"/>
-          <w:bCs/>
-          <w:color w:val="000000"/>
+      </w:pPr>
+      <w:r>
+        <w:rPr>
           <w:sz w:val="36"/>
           <w:szCs w:val="36"/>
         </w:rPr>
-        <w:t xml:space="preserve"> </w:t>
-      </w:r>
-      <w:r>
-        <w:rPr>
-          <w:rFonts w:eastAsia="Times New Roman" w:cs="Times New Roman"/>
+        <w:t>March 20, 2017</w:t>
+      </w:r>
+    </w:p>
+    <w:p/>
+    <w:p>
+      <w:bookmarkStart w:id="1" w:name="_GoBack"/>
+      <w:bookmarkEnd w:id="1"/>
+    </w:p>
+    <w:p/>
+    <w:sdt>
+      <w:sdtPr>
+        <w:id w:val="-152456733"/>
+        <w:docPartObj>
+          <w:docPartGallery w:val="Table of Contents"/>
+          <w:docPartUnique/>
+        </w:docPartObj>
+      </w:sdtPr>
+      <w:sdtEndPr>
+        <w:rPr>
+          <w:rFonts w:asciiTheme="minorHAnsi" w:eastAsiaTheme="minorHAnsi" w:hAnsiTheme="minorHAnsi" w:cstheme="minorBidi"/>
+          <w:b/>
           <w:bCs/>
-          <w:color w:val="000000"/>
-          <w:sz w:val="36"/>
-          <w:szCs w:val="36"/>
-        </w:rPr>
-        <w:t>20</w:t>
-      </w:r>
-      <w:r>
-        <w:rPr>
-          <w:rFonts w:eastAsia="Times New Roman" w:cs="Times New Roman"/>
-          <w:bCs/>
-          <w:color w:val="000000"/>
-          <w:sz w:val="36"/>
-          <w:szCs w:val="36"/>
-        </w:rPr>
-        <w:t>, 201</w:t>
-      </w:r>
-      <w:r>
-        <w:rPr>
-          <w:rFonts w:eastAsia="Times New Roman" w:cs="Times New Roman"/>
-          <w:bCs/>
-          <w:color w:val="000000"/>
-          <w:sz w:val="36"/>
-          <w:szCs w:val="36"/>
-        </w:rPr>
-        <w:t>7</w:t>
-      </w:r>
-    </w:p>
-    <w:p/>
-    <w:p/>
-    <w:p/>
+          <w:noProof/>
+          <w:color w:val="auto"/>
+          <w:sz w:val="22"/>
+          <w:szCs w:val="22"/>
+        </w:rPr>
+      </w:sdtEndPr>
+      <w:sdtContent>
+        <w:p>
+          <w:pPr>
+            <w:pStyle w:val="TOCHeading"/>
+          </w:pPr>
+          <w:r>
+            <w:t>Table of Contents</w:t>
+          </w:r>
+        </w:p>
+        <w:p>
+          <w:pPr>
+            <w:pStyle w:val="TOC1"/>
+            <w:tabs>
+              <w:tab w:val="right" w:leader="dot" w:pos="9350"/>
+            </w:tabs>
+            <w:rPr>
+              <w:rFonts w:eastAsiaTheme="minorEastAsia"/>
+              <w:noProof/>
+            </w:rPr>
+          </w:pPr>
+          <w:r>
+            <w:fldChar w:fldCharType="begin"/>
+          </w:r>
+          <w:r>
+            <w:instrText xml:space="preserve"> TOC \o "1-3" \h \z \u </w:instrText>
+          </w:r>
+          <w:r>
+            <w:fldChar w:fldCharType="separate"/>
+          </w:r>
+          <w:hyperlink w:anchor="_Toc477775371" w:history="1">
+            <w:r>
+              <w:rPr>
+                <w:rStyle w:val="Hyperlink"/>
+                <w:noProof/>
+              </w:rPr>
+              <w:t>Title:</w:t>
+            </w:r>
+            <w:r>
+              <w:rPr>
+                <w:noProof/>
+                <w:webHidden/>
+              </w:rPr>
+              <w:tab/>
+            </w:r>
+            <w:r>
+              <w:rPr>
+                <w:noProof/>
+                <w:webHidden/>
+              </w:rPr>
+              <w:fldChar w:fldCharType="begin"/>
+            </w:r>
+            <w:r>
+              <w:rPr>
+                <w:noProof/>
+                <w:webHidden/>
+              </w:rPr>
+              <w:instrText xml:space="preserve"> PAGEREF _Toc477775371 \h </w:instrText>
+            </w:r>
+            <w:r>
+              <w:rPr>
+                <w:noProof/>
+                <w:webHidden/>
+              </w:rPr>
+            </w:r>
+            <w:r>
+              <w:rPr>
+                <w:noProof/>
+                <w:webHidden/>
+              </w:rPr>
+              <w:fldChar w:fldCharType="separate"/>
+            </w:r>
+            <w:r>
+              <w:rPr>
+                <w:noProof/>
+                <w:webHidden/>
+              </w:rPr>
+              <w:t>1</w:t>
+            </w:r>
+            <w:r>
+              <w:rPr>
+                <w:noProof/>
+                <w:webHidden/>
+              </w:rPr>
+              <w:fldChar w:fldCharType="end"/>
+            </w:r>
+          </w:hyperlink>
+        </w:p>
+        <w:p>
+          <w:pPr>
+            <w:pStyle w:val="TOC1"/>
+            <w:tabs>
+              <w:tab w:val="right" w:leader="dot" w:pos="9350"/>
+            </w:tabs>
+            <w:rPr>
+              <w:rFonts w:eastAsiaTheme="minorEastAsia"/>
+              <w:noProof/>
+            </w:rPr>
+          </w:pPr>
+          <w:hyperlink w:anchor="_Toc477775372" w:history="1">
+            <w:r>
+              <w:rPr>
+                <w:rStyle w:val="Hyperlink"/>
+                <w:rFonts w:ascii="Times New Roman" w:hAnsi="Times New Roman" w:cs="Times New Roman"/>
+                <w:b/>
+                <w:bCs/>
+                <w:noProof/>
+              </w:rPr>
+              <w:t>POV Development</w:t>
+            </w:r>
+            <w:r>
+              <w:rPr>
+                <w:noProof/>
+                <w:webHidden/>
+              </w:rPr>
+              <w:tab/>
+            </w:r>
+            <w:r>
+              <w:rPr>
+                <w:noProof/>
+                <w:webHidden/>
+              </w:rPr>
+              <w:fldChar w:fldCharType="begin"/>
+            </w:r>
+            <w:r>
+              <w:rPr>
+                <w:noProof/>
+                <w:webHidden/>
+              </w:rPr>
+              <w:instrText xml:space="preserve"> PAGEREF _Toc477775372 \h </w:instrText>
+            </w:r>
+            <w:r>
+              <w:rPr>
+                <w:noProof/>
+                <w:webHidden/>
+              </w:rPr>
+            </w:r>
+            <w:r>
+              <w:rPr>
+                <w:noProof/>
+                <w:webHidden/>
+              </w:rPr>
+              <w:fldChar w:fldCharType="separate"/>
+            </w:r>
+            <w:r>
+              <w:rPr>
+                <w:noProof/>
+                <w:webHidden/>
+              </w:rPr>
+              <w:t>3</w:t>
+            </w:r>
+            <w:r>
+              <w:rPr>
+                <w:noProof/>
+                <w:webHidden/>
+              </w:rPr>
+              <w:fldChar w:fldCharType="end"/>
+            </w:r>
+          </w:hyperlink>
+        </w:p>
+        <w:p>
+          <w:pPr>
+            <w:pStyle w:val="TOC2"/>
+            <w:tabs>
+              <w:tab w:val="right" w:leader="dot" w:pos="9350"/>
+            </w:tabs>
+            <w:rPr>
+              <w:rFonts w:eastAsiaTheme="minorEastAsia"/>
+              <w:noProof/>
+            </w:rPr>
+          </w:pPr>
+          <w:hyperlink w:anchor="_Toc477775373" w:history="1">
+            <w:r>
+              <w:rPr>
+                <w:rStyle w:val="Hyperlink"/>
+                <w:noProof/>
+              </w:rPr>
+              <w:t>POV-1</w:t>
+            </w:r>
+            <w:r>
+              <w:rPr>
+                <w:noProof/>
+                <w:webHidden/>
+              </w:rPr>
+              <w:tab/>
+            </w:r>
+            <w:r>
+              <w:rPr>
+                <w:noProof/>
+                <w:webHidden/>
+              </w:rPr>
+              <w:fldChar w:fldCharType="begin"/>
+            </w:r>
+            <w:r>
+              <w:rPr>
+                <w:noProof/>
+                <w:webHidden/>
+              </w:rPr>
+              <w:instrText xml:space="preserve"> PAGEREF _Toc477775373 \h </w:instrText>
+            </w:r>
+            <w:r>
+              <w:rPr>
+                <w:noProof/>
+                <w:webHidden/>
+              </w:rPr>
+            </w:r>
+            <w:r>
+              <w:rPr>
+                <w:noProof/>
+                <w:webHidden/>
+              </w:rPr>
+              <w:fldChar w:fldCharType="separate"/>
+            </w:r>
+            <w:r>
+              <w:rPr>
+                <w:noProof/>
+                <w:webHidden/>
+              </w:rPr>
+              <w:t>3</w:t>
+            </w:r>
+            <w:r>
+              <w:rPr>
+                <w:noProof/>
+                <w:webHidden/>
+              </w:rPr>
+              <w:fldChar w:fldCharType="end"/>
+            </w:r>
+          </w:hyperlink>
+        </w:p>
+        <w:p>
+          <w:pPr>
+            <w:pStyle w:val="TOC2"/>
+            <w:tabs>
+              <w:tab w:val="right" w:leader="dot" w:pos="9350"/>
+            </w:tabs>
+            <w:rPr>
+              <w:rFonts w:eastAsiaTheme="minorEastAsia"/>
+              <w:noProof/>
+            </w:rPr>
+          </w:pPr>
+          <w:hyperlink w:anchor="_Toc477775374" w:history="1">
+            <w:r>
+              <w:rPr>
+                <w:rStyle w:val="Hyperlink"/>
+                <w:noProof/>
+              </w:rPr>
+              <w:t>POV-2</w:t>
+            </w:r>
+            <w:r>
+              <w:rPr>
+                <w:noProof/>
+                <w:webHidden/>
+              </w:rPr>
+              <w:tab/>
+            </w:r>
+            <w:r>
+              <w:rPr>
+                <w:noProof/>
+                <w:webHidden/>
+              </w:rPr>
+              <w:fldChar w:fldCharType="begin"/>
+            </w:r>
+            <w:r>
+              <w:rPr>
+                <w:noProof/>
+                <w:webHidden/>
+              </w:rPr>
+              <w:instrText xml:space="preserve"> PAGEREF _Toc477775374 \h </w:instrText>
+            </w:r>
+            <w:r>
+              <w:rPr>
+                <w:noProof/>
+                <w:webHidden/>
+              </w:rPr>
+            </w:r>
+            <w:r>
+              <w:rPr>
+                <w:noProof/>
+                <w:webHidden/>
+              </w:rPr>
+              <w:fldChar w:fldCharType="separate"/>
+            </w:r>
+            <w:r>
+              <w:rPr>
+                <w:noProof/>
+                <w:webHidden/>
+              </w:rPr>
+              <w:t>3</w:t>
+            </w:r>
+            <w:r>
+              <w:rPr>
+                <w:noProof/>
+                <w:webHidden/>
+              </w:rPr>
+              <w:fldChar w:fldCharType="end"/>
+            </w:r>
+          </w:hyperlink>
+        </w:p>
+        <w:p>
+          <w:pPr>
+            <w:pStyle w:val="TOC2"/>
+            <w:tabs>
+              <w:tab w:val="right" w:leader="dot" w:pos="9350"/>
+            </w:tabs>
+            <w:rPr>
+              <w:rFonts w:eastAsiaTheme="minorEastAsia"/>
+              <w:noProof/>
+            </w:rPr>
+          </w:pPr>
+          <w:hyperlink w:anchor="_Toc477775375" w:history="1">
+            <w:r>
+              <w:rPr>
+                <w:rStyle w:val="Hyperlink"/>
+                <w:noProof/>
+              </w:rPr>
+              <w:t>POV-3</w:t>
+            </w:r>
+            <w:r>
+              <w:rPr>
+                <w:noProof/>
+                <w:webHidden/>
+              </w:rPr>
+              <w:tab/>
+            </w:r>
+            <w:r>
+              <w:rPr>
+                <w:noProof/>
+                <w:webHidden/>
+              </w:rPr>
+              <w:fldChar w:fldCharType="begin"/>
+            </w:r>
+            <w:r>
+              <w:rPr>
+                <w:noProof/>
+                <w:webHidden/>
+              </w:rPr>
+              <w:instrText xml:space="preserve"> PAGEREF _Toc477775375 \h </w:instrText>
+            </w:r>
+            <w:r>
+              <w:rPr>
+                <w:noProof/>
+                <w:webHidden/>
+              </w:rPr>
+            </w:r>
+            <w:r>
+              <w:rPr>
+                <w:noProof/>
+                <w:webHidden/>
+              </w:rPr>
+              <w:fldChar w:fldCharType="separate"/>
+            </w:r>
+            <w:r>
+              <w:rPr>
+                <w:noProof/>
+                <w:webHidden/>
+              </w:rPr>
+              <w:t>4</w:t>
+            </w:r>
+            <w:r>
+              <w:rPr>
+                <w:noProof/>
+                <w:webHidden/>
+              </w:rPr>
+              <w:fldChar w:fldCharType="end"/>
+            </w:r>
+          </w:hyperlink>
+        </w:p>
+        <w:p>
+          <w:pPr>
+            <w:pStyle w:val="TOC1"/>
+            <w:tabs>
+              <w:tab w:val="right" w:leader="dot" w:pos="9350"/>
+            </w:tabs>
+            <w:rPr>
+              <w:rFonts w:eastAsiaTheme="minorEastAsia"/>
+              <w:noProof/>
+            </w:rPr>
+          </w:pPr>
+          <w:hyperlink w:anchor="_Toc477775376" w:history="1">
+            <w:r>
+              <w:rPr>
+                <w:rStyle w:val="Hyperlink"/>
+                <w:noProof/>
+              </w:rPr>
+              <w:t>HMW Generation</w:t>
+            </w:r>
+            <w:r>
+              <w:rPr>
+                <w:noProof/>
+                <w:webHidden/>
+              </w:rPr>
+              <w:tab/>
+            </w:r>
+            <w:r>
+              <w:rPr>
+                <w:noProof/>
+                <w:webHidden/>
+              </w:rPr>
+              <w:fldChar w:fldCharType="begin"/>
+            </w:r>
+            <w:r>
+              <w:rPr>
+                <w:noProof/>
+                <w:webHidden/>
+              </w:rPr>
+              <w:instrText xml:space="preserve"> PAGEREF _Toc477775376 \h </w:instrText>
+            </w:r>
+            <w:r>
+              <w:rPr>
+                <w:noProof/>
+                <w:webHidden/>
+              </w:rPr>
+            </w:r>
+            <w:r>
+              <w:rPr>
+                <w:noProof/>
+                <w:webHidden/>
+              </w:rPr>
+              <w:fldChar w:fldCharType="separate"/>
+            </w:r>
+            <w:r>
+              <w:rPr>
+                <w:noProof/>
+                <w:webHidden/>
+              </w:rPr>
+              <w:t>4</w:t>
+            </w:r>
+            <w:r>
+              <w:rPr>
+                <w:noProof/>
+                <w:webHidden/>
+              </w:rPr>
+              <w:fldChar w:fldCharType="end"/>
+            </w:r>
+          </w:hyperlink>
+        </w:p>
+        <w:p>
+          <w:pPr>
+            <w:pStyle w:val="TOC2"/>
+            <w:tabs>
+              <w:tab w:val="right" w:leader="dot" w:pos="9350"/>
+            </w:tabs>
+            <w:rPr>
+              <w:rFonts w:eastAsiaTheme="minorEastAsia"/>
+              <w:noProof/>
+            </w:rPr>
+          </w:pPr>
+          <w:hyperlink w:anchor="_Toc477775377" w:history="1">
+            <w:r>
+              <w:rPr>
+                <w:rStyle w:val="Hyperlink"/>
+                <w:noProof/>
+              </w:rPr>
+              <w:t>HMW for POV-1</w:t>
+            </w:r>
+            <w:r>
+              <w:rPr>
+                <w:noProof/>
+                <w:webHidden/>
+              </w:rPr>
+              <w:tab/>
+            </w:r>
+            <w:r>
+              <w:rPr>
+                <w:noProof/>
+                <w:webHidden/>
+              </w:rPr>
+              <w:fldChar w:fldCharType="begin"/>
+            </w:r>
+            <w:r>
+              <w:rPr>
+                <w:noProof/>
+                <w:webHidden/>
+              </w:rPr>
+              <w:instrText xml:space="preserve"> PAGEREF _Toc477775377 \h </w:instrText>
+            </w:r>
+            <w:r>
+              <w:rPr>
+                <w:noProof/>
+                <w:webHidden/>
+              </w:rPr>
+            </w:r>
+            <w:r>
+              <w:rPr>
+                <w:noProof/>
+                <w:webHidden/>
+              </w:rPr>
+              <w:fldChar w:fldCharType="separate"/>
+            </w:r>
+            <w:r>
+              <w:rPr>
+                <w:noProof/>
+                <w:webHidden/>
+              </w:rPr>
+              <w:t>4</w:t>
+            </w:r>
+            <w:r>
+              <w:rPr>
+                <w:noProof/>
+                <w:webHidden/>
+              </w:rPr>
+              <w:fldChar w:fldCharType="end"/>
+            </w:r>
+          </w:hyperlink>
+        </w:p>
+        <w:p>
+          <w:pPr>
+            <w:pStyle w:val="TOC2"/>
+            <w:tabs>
+              <w:tab w:val="right" w:leader="dot" w:pos="9350"/>
+            </w:tabs>
+            <w:rPr>
+              <w:rFonts w:eastAsiaTheme="minorEastAsia"/>
+              <w:noProof/>
+            </w:rPr>
+          </w:pPr>
+          <w:hyperlink w:anchor="_Toc477775378" w:history="1">
+            <w:r>
+              <w:rPr>
+                <w:rStyle w:val="Hyperlink"/>
+                <w:noProof/>
+              </w:rPr>
+              <w:t>HMW for POV-2</w:t>
+            </w:r>
+            <w:r>
+              <w:rPr>
+                <w:noProof/>
+                <w:webHidden/>
+              </w:rPr>
+              <w:tab/>
+            </w:r>
+            <w:r>
+              <w:rPr>
+                <w:noProof/>
+                <w:webHidden/>
+              </w:rPr>
+              <w:fldChar w:fldCharType="begin"/>
+            </w:r>
+            <w:r>
+              <w:rPr>
+                <w:noProof/>
+                <w:webHidden/>
+              </w:rPr>
+              <w:instrText xml:space="preserve"> PAGEREF _Toc477775378 \h </w:instrText>
+            </w:r>
+            <w:r>
+              <w:rPr>
+                <w:noProof/>
+                <w:webHidden/>
+              </w:rPr>
+            </w:r>
+            <w:r>
+              <w:rPr>
+                <w:noProof/>
+                <w:webHidden/>
+              </w:rPr>
+              <w:fldChar w:fldCharType="separate"/>
+            </w:r>
+            <w:r>
+              <w:rPr>
+                <w:noProof/>
+                <w:webHidden/>
+              </w:rPr>
+              <w:t>5</w:t>
+            </w:r>
+            <w:r>
+              <w:rPr>
+                <w:noProof/>
+                <w:webHidden/>
+              </w:rPr>
+              <w:fldChar w:fldCharType="end"/>
+            </w:r>
+          </w:hyperlink>
+        </w:p>
+        <w:p>
+          <w:pPr>
+            <w:pStyle w:val="TOC2"/>
+            <w:tabs>
+              <w:tab w:val="right" w:leader="dot" w:pos="9350"/>
+            </w:tabs>
+            <w:rPr>
+              <w:rFonts w:eastAsiaTheme="minorEastAsia"/>
+              <w:noProof/>
+            </w:rPr>
+          </w:pPr>
+          <w:hyperlink w:anchor="_Toc477775379" w:history="1">
+            <w:r>
+              <w:rPr>
+                <w:rStyle w:val="Hyperlink"/>
+                <w:noProof/>
+              </w:rPr>
+              <w:t>HMW for POV-3</w:t>
+            </w:r>
+            <w:r>
+              <w:rPr>
+                <w:noProof/>
+                <w:webHidden/>
+              </w:rPr>
+              <w:tab/>
+            </w:r>
+            <w:r>
+              <w:rPr>
+                <w:noProof/>
+                <w:webHidden/>
+              </w:rPr>
+              <w:fldChar w:fldCharType="begin"/>
+            </w:r>
+            <w:r>
+              <w:rPr>
+                <w:noProof/>
+                <w:webHidden/>
+              </w:rPr>
+              <w:instrText xml:space="preserve"> PAGEREF _Toc477775379 \h </w:instrText>
+            </w:r>
+            <w:r>
+              <w:rPr>
+                <w:noProof/>
+                <w:webHidden/>
+              </w:rPr>
+            </w:r>
+            <w:r>
+              <w:rPr>
+                <w:noProof/>
+                <w:webHidden/>
+              </w:rPr>
+              <w:fldChar w:fldCharType="separate"/>
+            </w:r>
+            <w:r>
+              <w:rPr>
+                <w:noProof/>
+                <w:webHidden/>
+              </w:rPr>
+              <w:t>5</w:t>
+            </w:r>
+            <w:r>
+              <w:rPr>
+                <w:noProof/>
+                <w:webHidden/>
+              </w:rPr>
+              <w:fldChar w:fldCharType="end"/>
+            </w:r>
+          </w:hyperlink>
+        </w:p>
+        <w:p>
+          <w:pPr>
+            <w:pStyle w:val="TOC1"/>
+            <w:tabs>
+              <w:tab w:val="right" w:leader="dot" w:pos="9350"/>
+            </w:tabs>
+            <w:rPr>
+              <w:rFonts w:eastAsiaTheme="minorEastAsia"/>
+              <w:noProof/>
+            </w:rPr>
+          </w:pPr>
+          <w:hyperlink w:anchor="_Toc477775380" w:history="1">
+            <w:r>
+              <w:rPr>
+                <w:rStyle w:val="Hyperlink"/>
+                <w:noProof/>
+              </w:rPr>
+              <w:t>Best HMWs</w:t>
+            </w:r>
+            <w:r>
+              <w:rPr>
+                <w:noProof/>
+                <w:webHidden/>
+              </w:rPr>
+              <w:tab/>
+            </w:r>
+            <w:r>
+              <w:rPr>
+                <w:noProof/>
+                <w:webHidden/>
+              </w:rPr>
+              <w:fldChar w:fldCharType="begin"/>
+            </w:r>
+            <w:r>
+              <w:rPr>
+                <w:noProof/>
+                <w:webHidden/>
+              </w:rPr>
+              <w:instrText xml:space="preserve"> PAGEREF _Toc477775380 \h </w:instrText>
+            </w:r>
+            <w:r>
+              <w:rPr>
+                <w:noProof/>
+                <w:webHidden/>
+              </w:rPr>
+            </w:r>
+            <w:r>
+              <w:rPr>
+                <w:noProof/>
+                <w:webHidden/>
+              </w:rPr>
+              <w:fldChar w:fldCharType="separate"/>
+            </w:r>
+            <w:r>
+              <w:rPr>
+                <w:noProof/>
+                <w:webHidden/>
+              </w:rPr>
+              <w:t>6</w:t>
+            </w:r>
+            <w:r>
+              <w:rPr>
+                <w:noProof/>
+                <w:webHidden/>
+              </w:rPr>
+              <w:fldChar w:fldCharType="end"/>
+            </w:r>
+          </w:hyperlink>
+        </w:p>
+        <w:p>
+          <w:pPr>
+            <w:pStyle w:val="TOC1"/>
+            <w:tabs>
+              <w:tab w:val="right" w:leader="dot" w:pos="9350"/>
+            </w:tabs>
+            <w:rPr>
+              <w:rFonts w:eastAsiaTheme="minorEastAsia"/>
+              <w:noProof/>
+            </w:rPr>
+          </w:pPr>
+          <w:hyperlink w:anchor="_Toc477775381" w:history="1">
+            <w:r>
+              <w:rPr>
+                <w:rStyle w:val="Hyperlink"/>
+                <w:noProof/>
+              </w:rPr>
+              <w:t>Brainstorm Solutions:</w:t>
+            </w:r>
+            <w:r>
+              <w:rPr>
+                <w:noProof/>
+                <w:webHidden/>
+              </w:rPr>
+              <w:tab/>
+            </w:r>
+            <w:r>
+              <w:rPr>
+                <w:noProof/>
+                <w:webHidden/>
+              </w:rPr>
+              <w:fldChar w:fldCharType="begin"/>
+            </w:r>
+            <w:r>
+              <w:rPr>
+                <w:noProof/>
+                <w:webHidden/>
+              </w:rPr>
+              <w:instrText xml:space="preserve"> PAGEREF _Toc477775381 \h </w:instrText>
+            </w:r>
+            <w:r>
+              <w:rPr>
+                <w:noProof/>
+                <w:webHidden/>
+              </w:rPr>
+            </w:r>
+            <w:r>
+              <w:rPr>
+                <w:noProof/>
+                <w:webHidden/>
+              </w:rPr>
+              <w:fldChar w:fldCharType="separate"/>
+            </w:r>
+            <w:r>
+              <w:rPr>
+                <w:noProof/>
+                <w:webHidden/>
+              </w:rPr>
+              <w:t>6</w:t>
+            </w:r>
+            <w:r>
+              <w:rPr>
+                <w:noProof/>
+                <w:webHidden/>
+              </w:rPr>
+              <w:fldChar w:fldCharType="end"/>
+            </w:r>
+          </w:hyperlink>
+        </w:p>
+        <w:p>
+          <w:pPr>
+            <w:pStyle w:val="TOC1"/>
+            <w:tabs>
+              <w:tab w:val="right" w:leader="dot" w:pos="9350"/>
+            </w:tabs>
+            <w:rPr>
+              <w:rFonts w:eastAsiaTheme="minorEastAsia"/>
+              <w:noProof/>
+            </w:rPr>
+          </w:pPr>
+          <w:hyperlink w:anchor="_Toc477775382" w:history="1">
+            <w:r>
+              <w:rPr>
+                <w:rStyle w:val="Hyperlink"/>
+                <w:noProof/>
+              </w:rPr>
+              <w:t>Best Solutions:</w:t>
+            </w:r>
+            <w:r>
+              <w:rPr>
+                <w:noProof/>
+                <w:webHidden/>
+              </w:rPr>
+              <w:tab/>
+            </w:r>
+            <w:r>
+              <w:rPr>
+                <w:noProof/>
+                <w:webHidden/>
+              </w:rPr>
+              <w:fldChar w:fldCharType="begin"/>
+            </w:r>
+            <w:r>
+              <w:rPr>
+                <w:noProof/>
+                <w:webHidden/>
+              </w:rPr>
+              <w:instrText xml:space="preserve"> PAGEREF _Toc477775382 \h </w:instrText>
+            </w:r>
+            <w:r>
+              <w:rPr>
+                <w:noProof/>
+                <w:webHidden/>
+              </w:rPr>
+            </w:r>
+            <w:r>
+              <w:rPr>
+                <w:noProof/>
+                <w:webHidden/>
+              </w:rPr>
+              <w:fldChar w:fldCharType="separate"/>
+            </w:r>
+            <w:r>
+              <w:rPr>
+                <w:noProof/>
+                <w:webHidden/>
+              </w:rPr>
+              <w:t>8</w:t>
+            </w:r>
+            <w:r>
+              <w:rPr>
+                <w:noProof/>
+                <w:webHidden/>
+              </w:rPr>
+              <w:fldChar w:fldCharType="end"/>
+            </w:r>
+          </w:hyperlink>
+        </w:p>
+        <w:p>
+          <w:r>
+            <w:rPr>
+              <w:b/>
+              <w:bCs/>
+              <w:noProof/>
+            </w:rPr>
+            <w:fldChar w:fldCharType="end"/>
+          </w:r>
+        </w:p>
+      </w:sdtContent>
+    </w:sdt>
     <w:p>
       <w:pPr>
         <w:pStyle w:val="Heading1"/>
         <w:jc w:val="center"/>
-        <w:rPr>
-          <w:rFonts w:ascii="Times New Roman" w:hAnsi="Times New Roman" w:cs="Times New Roman"/>
-          <w:sz w:val="40"/>
-          <w:szCs w:val="40"/>
-        </w:rPr>
-      </w:pPr>
-      <w:r>
         <w:rPr>
           <w:rFonts w:ascii="Times New Roman" w:hAnsi="Times New Roman" w:cs="Times New Roman"/>
           <w:b/>
@@ -614,17 +1427,133 @@
           <w:sz w:val="40"/>
           <w:szCs w:val="40"/>
         </w:rPr>
+      </w:pPr>
+    </w:p>
+    <w:p>
+      <w:pPr>
+        <w:pStyle w:val="Heading1"/>
+        <w:jc w:val="center"/>
+        <w:rPr>
+          <w:rFonts w:ascii="Times New Roman" w:hAnsi="Times New Roman" w:cs="Times New Roman"/>
+          <w:b/>
+          <w:bCs/>
+          <w:sz w:val="40"/>
+          <w:szCs w:val="40"/>
+        </w:rPr>
+      </w:pPr>
+    </w:p>
+    <w:p>
+      <w:pPr>
+        <w:pStyle w:val="Heading1"/>
+        <w:jc w:val="center"/>
+        <w:rPr>
+          <w:rFonts w:ascii="Times New Roman" w:hAnsi="Times New Roman" w:cs="Times New Roman"/>
+          <w:b/>
+          <w:bCs/>
+          <w:sz w:val="40"/>
+          <w:szCs w:val="40"/>
+        </w:rPr>
+      </w:pPr>
+    </w:p>
+    <w:p>
+      <w:pPr>
+        <w:pStyle w:val="Heading1"/>
+        <w:jc w:val="center"/>
+        <w:rPr>
+          <w:rFonts w:ascii="Times New Roman" w:hAnsi="Times New Roman" w:cs="Times New Roman"/>
+          <w:b/>
+          <w:bCs/>
+          <w:sz w:val="40"/>
+          <w:szCs w:val="40"/>
+        </w:rPr>
+      </w:pPr>
+    </w:p>
+    <w:p>
+      <w:pPr>
+        <w:pStyle w:val="Heading1"/>
+        <w:jc w:val="center"/>
+        <w:rPr>
+          <w:rFonts w:ascii="Times New Roman" w:hAnsi="Times New Roman" w:cs="Times New Roman"/>
+          <w:b/>
+          <w:bCs/>
+          <w:sz w:val="40"/>
+          <w:szCs w:val="40"/>
+        </w:rPr>
+      </w:pPr>
+    </w:p>
+    <w:p>
+      <w:pPr>
+        <w:pStyle w:val="Heading1"/>
+        <w:jc w:val="center"/>
+        <w:rPr>
+          <w:rFonts w:ascii="Times New Roman" w:hAnsi="Times New Roman" w:cs="Times New Roman"/>
+          <w:b/>
+          <w:bCs/>
+          <w:sz w:val="40"/>
+          <w:szCs w:val="40"/>
+        </w:rPr>
+      </w:pPr>
+    </w:p>
+    <w:p>
+      <w:pPr>
+        <w:pStyle w:val="Heading1"/>
+        <w:jc w:val="center"/>
+        <w:rPr>
+          <w:rFonts w:ascii="Times New Roman" w:hAnsi="Times New Roman" w:cs="Times New Roman"/>
+          <w:b/>
+          <w:bCs/>
+          <w:sz w:val="40"/>
+          <w:szCs w:val="40"/>
+        </w:rPr>
+      </w:pPr>
+    </w:p>
+    <w:p>
+      <w:pPr>
+        <w:pStyle w:val="Heading1"/>
+        <w:jc w:val="center"/>
+        <w:rPr>
+          <w:rFonts w:asciiTheme="minorHAnsi" w:eastAsiaTheme="minorHAnsi" w:hAnsiTheme="minorHAnsi" w:cstheme="minorBidi"/>
+          <w:color w:val="auto"/>
+          <w:sz w:val="22"/>
+          <w:szCs w:val="22"/>
+        </w:rPr>
+      </w:pPr>
+    </w:p>
+    <w:p/>
+    <w:p/>
+    <w:p>
+      <w:pPr>
+        <w:pStyle w:val="Heading1"/>
+        <w:jc w:val="center"/>
+        <w:rPr>
+          <w:rFonts w:ascii="Times New Roman" w:hAnsi="Times New Roman" w:cs="Times New Roman"/>
+          <w:sz w:val="40"/>
+          <w:szCs w:val="40"/>
+        </w:rPr>
+      </w:pPr>
+      <w:bookmarkStart w:id="2" w:name="_Toc477775372"/>
+      <w:r>
+        <w:rPr>
+          <w:rFonts w:ascii="Times New Roman" w:hAnsi="Times New Roman" w:cs="Times New Roman"/>
+          <w:b/>
+          <w:bCs/>
+          <w:sz w:val="40"/>
+          <w:szCs w:val="40"/>
+        </w:rPr>
         <w:lastRenderedPageBreak/>
         <w:t>POV Development</w:t>
       </w:r>
+      <w:bookmarkEnd w:id="2"/>
     </w:p>
     <w:p>
       <w:pPr>
         <w:pStyle w:val="Heading2"/>
       </w:pPr>
+      <w:bookmarkStart w:id="3" w:name="_Toc477775373"/>
       <w:r>
         <w:t>POV-1</w:t>
       </w:r>
+      <w:bookmarkEnd w:id="3"/>
     </w:p>
     <w:p>
       <w:pPr>
@@ -656,41 +1585,13 @@
           <w:szCs w:val="24"/>
         </w:rPr>
       </w:pPr>
-      <w:proofErr w:type="spellStart"/>
-      <w:r>
-        <w:rPr>
-          <w:rFonts w:ascii="Times New Roman" w:hAnsi="Times New Roman" w:cs="Times New Roman"/>
-          <w:sz w:val="24"/>
-          <w:szCs w:val="24"/>
-        </w:rPr>
-        <w:t>Fahad</w:t>
-      </w:r>
-      <w:proofErr w:type="spellEnd"/>
-      <w:r>
-        <w:rPr>
-          <w:rFonts w:ascii="Times New Roman" w:hAnsi="Times New Roman" w:cs="Times New Roman"/>
-          <w:sz w:val="24"/>
-          <w:szCs w:val="24"/>
-        </w:rPr>
-        <w:t xml:space="preserve"> </w:t>
-      </w:r>
-      <w:proofErr w:type="spellStart"/>
-      <w:r>
-        <w:rPr>
-          <w:rFonts w:ascii="Times New Roman" w:hAnsi="Times New Roman" w:cs="Times New Roman"/>
-          <w:sz w:val="24"/>
-          <w:szCs w:val="24"/>
-        </w:rPr>
-        <w:t>Rana</w:t>
-      </w:r>
-      <w:proofErr w:type="spellEnd"/>
-      <w:r>
-        <w:rPr>
-          <w:rFonts w:ascii="Times New Roman" w:hAnsi="Times New Roman" w:cs="Times New Roman"/>
-          <w:sz w:val="24"/>
-          <w:szCs w:val="24"/>
-        </w:rPr>
-        <w:t>, Business Student don’t have any interest related to news. He do go through news some time when some other change the channels or he found out newspaper accidently.</w:t>
+      <w:r>
+        <w:rPr>
+          <w:rFonts w:ascii="Times New Roman" w:hAnsi="Times New Roman" w:cs="Times New Roman"/>
+          <w:sz w:val="24"/>
+          <w:szCs w:val="24"/>
+        </w:rPr>
+        <w:t>Fahad Rana, Business Student don’t have any interest related to news. He do go through news some time when some other change the channels or he found out newspaper accidently.</w:t>
       </w:r>
     </w:p>
     <w:p>
@@ -805,9 +1706,11 @@
       <w:pPr>
         <w:pStyle w:val="Heading2"/>
       </w:pPr>
+      <w:bookmarkStart w:id="4" w:name="_Toc477775374"/>
       <w:r>
         <w:t>POV-2</w:t>
       </w:r>
+      <w:bookmarkEnd w:id="4"/>
     </w:p>
     <w:p>
       <w:pPr>
@@ -846,23 +1749,13 @@
           <w:szCs w:val="24"/>
         </w:rPr>
       </w:pPr>
-      <w:proofErr w:type="spellStart"/>
-      <w:r>
-        <w:rPr>
-          <w:rFonts w:ascii="Times New Roman" w:hAnsi="Times New Roman" w:cs="Times New Roman"/>
-          <w:sz w:val="24"/>
-          <w:szCs w:val="24"/>
-        </w:rPr>
-        <w:t>Mohabbat</w:t>
-      </w:r>
-      <w:proofErr w:type="spellEnd"/>
-      <w:r>
-        <w:rPr>
-          <w:rFonts w:ascii="Times New Roman" w:hAnsi="Times New Roman" w:cs="Times New Roman"/>
-          <w:sz w:val="24"/>
-          <w:szCs w:val="24"/>
-        </w:rPr>
-        <w:t xml:space="preserve"> Ali, CS student.  Watch news channel daily. Listen almost 5 news bulletin in a day. He visit almost 6 different type of channel. He enthusiastically follow news. He also read newspaper daily and almost newspaper of 3 different type. </w:t>
+      <w:r>
+        <w:rPr>
+          <w:rFonts w:ascii="Times New Roman" w:hAnsi="Times New Roman" w:cs="Times New Roman"/>
+          <w:sz w:val="24"/>
+          <w:szCs w:val="24"/>
+        </w:rPr>
+        <w:t xml:space="preserve">Mohabbat Ali, CS student.  Watch news channel daily. Listen almost 5 news bulletin in a day. He visit almost 6 different type of channel. He enthusiastically follow news. He also read newspaper daily and almost newspaper of 3 different type. </w:t>
       </w:r>
     </w:p>
     <w:p>
@@ -991,9 +1884,11 @@
       <w:pPr>
         <w:pStyle w:val="Heading2"/>
       </w:pPr>
+      <w:bookmarkStart w:id="5" w:name="_Toc477775375"/>
       <w:r>
         <w:t>POV-3</w:t>
       </w:r>
+      <w:bookmarkEnd w:id="5"/>
     </w:p>
     <w:p>
       <w:pPr>
@@ -1040,59 +1935,13 @@
         </w:rPr>
         <w:t xml:space="preserve">We met </w:t>
       </w:r>
-      <w:proofErr w:type="spellStart"/>
-      <w:r>
-        <w:rPr>
-          <w:rFonts w:ascii="Times New Roman" w:hAnsi="Times New Roman" w:cs="Times New Roman"/>
-          <w:sz w:val="24"/>
-          <w:szCs w:val="24"/>
-        </w:rPr>
-        <w:t>rana</w:t>
-      </w:r>
-      <w:proofErr w:type="spellEnd"/>
-      <w:r>
-        <w:rPr>
-          <w:rFonts w:ascii="Times New Roman" w:hAnsi="Times New Roman" w:cs="Times New Roman"/>
-          <w:sz w:val="24"/>
-          <w:szCs w:val="24"/>
-        </w:rPr>
-        <w:t xml:space="preserve"> </w:t>
-      </w:r>
-      <w:proofErr w:type="spellStart"/>
-      <w:r>
-        <w:rPr>
-          <w:rFonts w:ascii="Times New Roman" w:hAnsi="Times New Roman" w:cs="Times New Roman"/>
-          <w:sz w:val="24"/>
-          <w:szCs w:val="24"/>
-        </w:rPr>
-        <w:t>usman</w:t>
-      </w:r>
-      <w:proofErr w:type="spellEnd"/>
-      <w:r>
-        <w:rPr>
-          <w:rFonts w:ascii="Times New Roman" w:hAnsi="Times New Roman" w:cs="Times New Roman"/>
-          <w:sz w:val="24"/>
-          <w:szCs w:val="24"/>
-        </w:rPr>
-        <w:t xml:space="preserve">, </w:t>
-      </w:r>
-      <w:proofErr w:type="spellStart"/>
-      <w:r>
-        <w:rPr>
-          <w:rFonts w:ascii="Times New Roman" w:hAnsi="Times New Roman" w:cs="Times New Roman"/>
-          <w:sz w:val="24"/>
-          <w:szCs w:val="24"/>
-        </w:rPr>
-        <w:t>cs</w:t>
-      </w:r>
-      <w:proofErr w:type="spellEnd"/>
-      <w:r>
-        <w:rPr>
-          <w:rFonts w:ascii="Times New Roman" w:hAnsi="Times New Roman" w:cs="Times New Roman"/>
-          <w:sz w:val="24"/>
-          <w:szCs w:val="24"/>
-        </w:rPr>
-        <w:t>-student</w:t>
+      <w:r>
+        <w:rPr>
+          <w:rFonts w:ascii="Times New Roman" w:hAnsi="Times New Roman" w:cs="Times New Roman"/>
+          <w:sz w:val="24"/>
+          <w:szCs w:val="24"/>
+        </w:rPr>
+        <w:t>rana usman, cs-student</w:t>
       </w:r>
       <w:r>
         <w:rPr>
@@ -1197,17 +2046,21 @@
         <w:pStyle w:val="Heading1"/>
         <w:jc w:val="center"/>
       </w:pPr>
+      <w:bookmarkStart w:id="6" w:name="_Toc477775376"/>
       <w:r>
         <w:t>HMW Generation</w:t>
       </w:r>
+      <w:bookmarkEnd w:id="6"/>
     </w:p>
     <w:p>
       <w:pPr>
         <w:pStyle w:val="Heading2"/>
       </w:pPr>
+      <w:bookmarkStart w:id="7" w:name="_Toc477775377"/>
       <w:r>
         <w:t>HMW for POV-1</w:t>
       </w:r>
+      <w:bookmarkEnd w:id="7"/>
     </w:p>
     <w:p>
       <w:pPr>
@@ -1442,9 +2295,11 @@
       <w:pPr>
         <w:pStyle w:val="Heading2"/>
       </w:pPr>
+      <w:bookmarkStart w:id="8" w:name="_Toc477775378"/>
       <w:r>
         <w:t>HMW for POV-2</w:t>
       </w:r>
+      <w:bookmarkEnd w:id="8"/>
     </w:p>
     <w:p>
       <w:pPr>
@@ -1680,9 +2535,11 @@
       <w:pPr>
         <w:pStyle w:val="Heading2"/>
       </w:pPr>
+      <w:bookmarkStart w:id="9" w:name="_Toc477775379"/>
       <w:r>
         <w:t>HMW for POV-3</w:t>
       </w:r>
+      <w:bookmarkEnd w:id="9"/>
     </w:p>
     <w:p>
       <w:pPr>
@@ -1926,10 +2783,12 @@
         <w:pStyle w:val="Heading1"/>
         <w:jc w:val="center"/>
       </w:pPr>
+      <w:bookmarkStart w:id="10" w:name="_Toc477775380"/>
       <w:r>
         <w:lastRenderedPageBreak/>
         <w:t>Best HMWs</w:t>
       </w:r>
+      <w:bookmarkEnd w:id="10"/>
     </w:p>
     <w:p/>
     <w:p>
@@ -2058,9 +2917,11 @@
         <w:pStyle w:val="Heading1"/>
         <w:spacing w:line="360" w:lineRule="auto"/>
       </w:pPr>
+      <w:bookmarkStart w:id="11" w:name="_Toc477775381"/>
       <w:r>
         <w:t>Brainstorm Solutions:</w:t>
       </w:r>
+      <w:bookmarkEnd w:id="11"/>
     </w:p>
     <w:p>
       <w:pPr>
@@ -2293,25 +3154,7 @@
           <w:sz w:val="24"/>
           <w:szCs w:val="24"/>
         </w:rPr>
-        <w:t xml:space="preserve">Providing a website where people will talk about a news and </w:t>
-      </w:r>
-      <w:proofErr w:type="spellStart"/>
-      <w:r>
-        <w:rPr>
-          <w:rFonts w:ascii="Times New Roman" w:hAnsi="Times New Roman" w:cs="Times New Roman"/>
-          <w:sz w:val="24"/>
-          <w:szCs w:val="24"/>
-        </w:rPr>
-        <w:t>and</w:t>
-      </w:r>
-      <w:proofErr w:type="spellEnd"/>
-      <w:r>
-        <w:rPr>
-          <w:rFonts w:ascii="Times New Roman" w:hAnsi="Times New Roman" w:cs="Times New Roman"/>
-          <w:sz w:val="24"/>
-          <w:szCs w:val="24"/>
-        </w:rPr>
-        <w:t xml:space="preserve"> as majority will be talking about it so it would be an unbiased</w:t>
+        <w:t>Providing a website where people will talk about a news and and as majority will be talking about it so it would be an unbiased</w:t>
       </w:r>
     </w:p>
     <w:p>
@@ -2495,25 +3338,7 @@
           <w:sz w:val="24"/>
           <w:szCs w:val="24"/>
         </w:rPr>
-        <w:t xml:space="preserve">Get information about their interest and always make a e-paper format and </w:t>
-      </w:r>
-      <w:proofErr w:type="spellStart"/>
-      <w:r>
-        <w:rPr>
-          <w:rFonts w:ascii="Times New Roman" w:hAnsi="Times New Roman" w:cs="Times New Roman"/>
-          <w:sz w:val="24"/>
-          <w:szCs w:val="24"/>
-        </w:rPr>
-        <w:t>and</w:t>
-      </w:r>
-      <w:proofErr w:type="spellEnd"/>
-      <w:r>
-        <w:rPr>
-          <w:rFonts w:ascii="Times New Roman" w:hAnsi="Times New Roman" w:cs="Times New Roman"/>
-          <w:sz w:val="24"/>
-          <w:szCs w:val="24"/>
-        </w:rPr>
-        <w:t xml:space="preserve"> put the content of news based on majority voting</w:t>
+        <w:t>Get information about their interest and always make a e-paper format and and put the content of news based on majority voting</w:t>
       </w:r>
     </w:p>
     <w:p>
@@ -2927,10 +3752,12 @@
       <w:pPr>
         <w:pStyle w:val="Heading1"/>
       </w:pPr>
+      <w:bookmarkStart w:id="12" w:name="_Toc477775382"/>
       <w:r>
         <w:lastRenderedPageBreak/>
         <w:t>Best Solutions:</w:t>
       </w:r>
+      <w:bookmarkEnd w:id="12"/>
     </w:p>
     <w:p/>
     <w:p>
@@ -3935,7 +4762,7 @@
                     </pic:cNvPicPr>
                   </pic:nvPicPr>
                   <pic:blipFill>
-                    <a:blip r:embed="rId6">
+                    <a:blip r:embed="rId9">
                       <a:extLst>
                         <a:ext uri="{28A0092B-C50C-407E-A947-70E740481C1C}">
                           <a14:useLocalDpi xmlns:a14="http://schemas.microsoft.com/office/drawing/2010/main" val="0"/>
@@ -3975,10 +4802,7 @@
     <w:p/>
     <w:p/>
     <w:p/>
-    <w:p>
-      <w:bookmarkStart w:id="0" w:name="_GoBack"/>
-      <w:bookmarkEnd w:id="0"/>
-    </w:p>
+    <w:p/>
     <w:p>
       <w:r>
         <w:rPr>
@@ -4002,7 +4826,7 @@
                     </pic:cNvPicPr>
                   </pic:nvPicPr>
                   <pic:blipFill>
-                    <a:blip r:embed="rId7">
+                    <a:blip r:embed="rId10">
                       <a:extLst>
                         <a:ext uri="{28A0092B-C50C-407E-A947-70E740481C1C}">
                           <a14:useLocalDpi xmlns:a14="http://schemas.microsoft.com/office/drawing/2010/main" val="0"/>
@@ -4053,7 +4877,7 @@
                     </pic:cNvPicPr>
                   </pic:nvPicPr>
                   <pic:blipFill>
-                    <a:blip r:embed="rId8">
+                    <a:blip r:embed="rId11">
                       <a:extLst>
                         <a:ext uri="{28A0092B-C50C-407E-A947-70E740481C1C}">
                           <a14:useLocalDpi xmlns:a14="http://schemas.microsoft.com/office/drawing/2010/main" val="0"/>
@@ -4163,7 +4987,7 @@
                     <pic:cNvPicPr/>
                   </pic:nvPicPr>
                   <pic:blipFill>
-                    <a:blip r:embed="rId9"/>
+                    <a:blip r:embed="rId12"/>
                     <a:stretch>
                       <a:fillRect/>
                     </a:stretch>
@@ -4543,7 +5367,7 @@
                                           <pic:cNvPicPr/>
                                         </pic:nvPicPr>
                                         <pic:blipFill>
-                                          <a:blip r:embed="rId10">
+                                          <a:blip r:embed="rId13">
                                             <a:extLst>
                                               <a:ext uri="{28A0092B-C50C-407E-A947-70E740481C1C}">
                                                 <a14:useLocalDpi xmlns:a14="http://schemas.microsoft.com/office/drawing/2010/main" val="0"/>
@@ -4614,7 +5438,7 @@
                                     <pic:cNvPicPr/>
                                   </pic:nvPicPr>
                                   <pic:blipFill>
-                                    <a:blip r:embed="rId11">
+                                    <a:blip r:embed="rId13">
                                       <a:extLst>
                                         <a:ext uri="{28A0092B-C50C-407E-A947-70E740481C1C}">
                                           <a14:useLocalDpi xmlns:a14="http://schemas.microsoft.com/office/drawing/2010/main" val="0"/>
@@ -4846,7 +5670,7 @@
                     <pic:cNvPicPr/>
                   </pic:nvPicPr>
                   <pic:blipFill>
-                    <a:blip r:embed="rId12" cstate="print">
+                    <a:blip r:embed="rId14" cstate="print">
                       <a:extLst>
                         <a:ext uri="{28A0092B-C50C-407E-A947-70E740481C1C}">
                           <a14:useLocalDpi xmlns:a14="http://schemas.microsoft.com/office/drawing/2010/main" val="0"/>
@@ -4914,7 +5738,7 @@
                     <pic:cNvPicPr/>
                   </pic:nvPicPr>
                   <pic:blipFill>
-                    <a:blip r:embed="rId13">
+                    <a:blip r:embed="rId15">
                       <a:extLst>
                         <a:ext uri="{28A0092B-C50C-407E-A947-70E740481C1C}">
                           <a14:useLocalDpi xmlns:a14="http://schemas.microsoft.com/office/drawing/2010/main" val="0"/>
@@ -5245,7 +6069,7 @@
                     <pic:cNvPicPr/>
                   </pic:nvPicPr>
                   <pic:blipFill>
-                    <a:blip r:embed="rId14" cstate="print">
+                    <a:blip r:embed="rId16" cstate="print">
                       <a:extLst>
                         <a:ext uri="{28A0092B-C50C-407E-A947-70E740481C1C}">
                           <a14:useLocalDpi xmlns:a14="http://schemas.microsoft.com/office/drawing/2010/main" val="0"/>
@@ -5767,6 +6591,56 @@
     </w:sectPr>
   </w:body>
 </w:document>
+</file>
+
+<file path=word/endnotes.xml><?xml version="1.0" encoding="utf-8"?>
+<w:endnotes xmlns:wpc="http://schemas.microsoft.com/office/word/2010/wordprocessingCanvas" xmlns:mc="http://schemas.openxmlformats.org/markup-compatibility/2006" xmlns:o="urn:schemas-microsoft-com:office:office" xmlns:r="http://schemas.openxmlformats.org/officeDocument/2006/relationships" xmlns:m="http://schemas.openxmlformats.org/officeDocument/2006/math" xmlns:v="urn:schemas-microsoft-com:vml" xmlns:wp14="http://schemas.microsoft.com/office/word/2010/wordprocessingDrawing" xmlns:wp="http://schemas.openxmlformats.org/drawingml/2006/wordprocessingDrawing" xmlns:w10="urn:schemas-microsoft-com:office:word" xmlns:w="http://schemas.openxmlformats.org/wordprocessingml/2006/main" xmlns:w14="http://schemas.microsoft.com/office/word/2010/wordml" xmlns:w15="http://schemas.microsoft.com/office/word/2012/wordml" xmlns:wpg="http://schemas.microsoft.com/office/word/2010/wordprocessingGroup" xmlns:wpi="http://schemas.microsoft.com/office/word/2010/wordprocessingInk" xmlns:wne="http://schemas.microsoft.com/office/word/2006/wordml" xmlns:wps="http://schemas.microsoft.com/office/word/2010/wordprocessingShape" mc:Ignorable="w14 w15 wp14">
+  <w:endnote w:type="separator" w:id="-1">
+    <w:p>
+      <w:pPr>
+        <w:spacing w:after="0" w:line="240" w:lineRule="auto"/>
+      </w:pPr>
+      <w:r>
+        <w:separator/>
+      </w:r>
+    </w:p>
+  </w:endnote>
+  <w:endnote w:type="continuationSeparator" w:id="0">
+    <w:p>
+      <w:pPr>
+        <w:spacing w:after="0" w:line="240" w:lineRule="auto"/>
+      </w:pPr>
+      <w:r>
+        <w:continuationSeparator/>
+      </w:r>
+    </w:p>
+  </w:endnote>
+</w:endnotes>
+</file>
+
+<file path=word/footnotes.xml><?xml version="1.0" encoding="utf-8"?>
+<w:footnotes xmlns:wpc="http://schemas.microsoft.com/office/word/2010/wordprocessingCanvas" xmlns:mc="http://schemas.openxmlformats.org/markup-compatibility/2006" xmlns:o="urn:schemas-microsoft-com:office:office" xmlns:r="http://schemas.openxmlformats.org/officeDocument/2006/relationships" xmlns:m="http://schemas.openxmlformats.org/officeDocument/2006/math" xmlns:v="urn:schemas-microsoft-com:vml" xmlns:wp14="http://schemas.microsoft.com/office/word/2010/wordprocessingDrawing" xmlns:wp="http://schemas.openxmlformats.org/drawingml/2006/wordprocessingDrawing" xmlns:w10="urn:schemas-microsoft-com:office:word" xmlns:w="http://schemas.openxmlformats.org/wordprocessingml/2006/main" xmlns:w14="http://schemas.microsoft.com/office/word/2010/wordml" xmlns:w15="http://schemas.microsoft.com/office/word/2012/wordml" xmlns:wpg="http://schemas.microsoft.com/office/word/2010/wordprocessingGroup" xmlns:wpi="http://schemas.microsoft.com/office/word/2010/wordprocessingInk" xmlns:wne="http://schemas.microsoft.com/office/word/2006/wordml" xmlns:wps="http://schemas.microsoft.com/office/word/2010/wordprocessingShape" mc:Ignorable="w14 w15 wp14">
+  <w:footnote w:type="separator" w:id="-1">
+    <w:p>
+      <w:pPr>
+        <w:spacing w:after="0" w:line="240" w:lineRule="auto"/>
+      </w:pPr>
+      <w:r>
+        <w:separator/>
+      </w:r>
+    </w:p>
+  </w:footnote>
+  <w:footnote w:type="continuationSeparator" w:id="0">
+    <w:p>
+      <w:pPr>
+        <w:spacing w:after="0" w:line="240" w:lineRule="auto"/>
+      </w:pPr>
+      <w:r>
+        <w:continuationSeparator/>
+      </w:r>
+    </w:p>
+  </w:footnote>
+</w:footnotes>
 </file>
 
 <file path=word/numbering.xml><?xml version="1.0" encoding="utf-8"?>
@@ -7061,6 +7935,94 @@
       <w:lang w:val="en-US"/>
     </w:rPr>
   </w:style>
+  <w:style w:type="paragraph" w:styleId="TOCHeading">
+    <w:name w:val="TOC Heading"/>
+    <w:basedOn w:val="Heading1"/>
+    <w:next w:val="Normal"/>
+    <w:uiPriority w:val="39"/>
+    <w:unhideWhenUsed/>
+    <w:qFormat/>
+    <w:rsid w:val="00AF350D"/>
+    <w:pPr>
+      <w:outlineLvl w:val="9"/>
+    </w:pPr>
+  </w:style>
+  <w:style w:type="paragraph" w:styleId="TOC1">
+    <w:name w:val="toc 1"/>
+    <w:basedOn w:val="Normal"/>
+    <w:next w:val="Normal"/>
+    <w:autoRedefine/>
+    <w:uiPriority w:val="39"/>
+    <w:unhideWhenUsed/>
+    <w:rsid w:val="00AF350D"/>
+    <w:pPr>
+      <w:spacing w:after="100"/>
+    </w:pPr>
+  </w:style>
+  <w:style w:type="paragraph" w:styleId="TOC2">
+    <w:name w:val="toc 2"/>
+    <w:basedOn w:val="Normal"/>
+    <w:next w:val="Normal"/>
+    <w:autoRedefine/>
+    <w:uiPriority w:val="39"/>
+    <w:unhideWhenUsed/>
+    <w:rsid w:val="00AF350D"/>
+    <w:pPr>
+      <w:spacing w:after="100"/>
+      <w:ind w:left="220"/>
+    </w:pPr>
+  </w:style>
+  <w:style w:type="character" w:styleId="Hyperlink">
+    <w:name w:val="Hyperlink"/>
+    <w:basedOn w:val="DefaultParagraphFont"/>
+    <w:uiPriority w:val="99"/>
+    <w:unhideWhenUsed/>
+    <w:rsid w:val="00AF350D"/>
+    <w:rPr>
+      <w:color w:val="0563C1" w:themeColor="hyperlink"/>
+      <w:u w:val="single"/>
+    </w:rPr>
+  </w:style>
+  <w:style w:type="paragraph" w:styleId="FootnoteText">
+    <w:name w:val="footnote text"/>
+    <w:basedOn w:val="Normal"/>
+    <w:link w:val="FootnoteTextChar"/>
+    <w:uiPriority w:val="99"/>
+    <w:semiHidden/>
+    <w:unhideWhenUsed/>
+    <w:rsid w:val="00F80B15"/>
+    <w:pPr>
+      <w:spacing w:after="0" w:line="240" w:lineRule="auto"/>
+    </w:pPr>
+    <w:rPr>
+      <w:sz w:val="20"/>
+      <w:szCs w:val="20"/>
+    </w:rPr>
+  </w:style>
+  <w:style w:type="character" w:customStyle="1" w:styleId="FootnoteTextChar">
+    <w:name w:val="Footnote Text Char"/>
+    <w:basedOn w:val="DefaultParagraphFont"/>
+    <w:link w:val="FootnoteText"/>
+    <w:uiPriority w:val="99"/>
+    <w:semiHidden/>
+    <w:rsid w:val="00F80B15"/>
+    <w:rPr>
+      <w:sz w:val="20"/>
+      <w:szCs w:val="20"/>
+      <w:lang w:val="en-US"/>
+    </w:rPr>
+  </w:style>
+  <w:style w:type="character" w:styleId="FootnoteReference">
+    <w:name w:val="footnote reference"/>
+    <w:basedOn w:val="DefaultParagraphFont"/>
+    <w:uiPriority w:val="99"/>
+    <w:semiHidden/>
+    <w:unhideWhenUsed/>
+    <w:rsid w:val="00F80B15"/>
+    <w:rPr>
+      <w:vertAlign w:val="superscript"/>
+    </w:rPr>
+  </w:style>
 </w:styles>
 </file>
 
@@ -7323,4 +8285,16 @@
     </a:ext>
   </a:extLst>
 </a:theme>
+</file>
+
+<file path=customXml/item1.xml><?xml version="1.0" encoding="utf-8"?>
+<b:Sources xmlns:b="http://schemas.openxmlformats.org/officeDocument/2006/bibliography" xmlns="http://schemas.openxmlformats.org/officeDocument/2006/bibliography" SelectedStyle="\APASixthEditionOfficeOnline.xsl" StyleName="APA" Version="6"/>
+</file>
+
+<file path=customXml/itemProps1.xml><?xml version="1.0" encoding="utf-8"?>
+<ds:datastoreItem xmlns:ds="http://schemas.openxmlformats.org/officeDocument/2006/customXml" ds:itemID="{D7A85B6C-5AD2-4924-AE43-88DDB638B6F4}">
+  <ds:schemaRefs>
+    <ds:schemaRef ds:uri="http://schemas.openxmlformats.org/officeDocument/2006/bibliography"/>
+  </ds:schemaRefs>
+</ds:datastoreItem>
 </file>
</xml_diff>

<commit_message>
Updated slide for Task# 2
</commit_message>
<xml_diff>
--- a/pj-task 2/Report.docx
+++ b/pj-task 2/Report.docx
@@ -84,7 +84,7 @@
           <w:u w:val="single"/>
         </w:rPr>
       </w:pPr>
-      <w:bookmarkStart w:id="0" w:name="_Toc477775371"/>
+      <w:bookmarkStart w:id="0" w:name="_Toc479154478"/>
       <w:r>
         <w:rPr>
           <w:rStyle w:val="Heading1Char"/>
@@ -531,13 +531,16 @@
       </w:r>
     </w:p>
     <w:p/>
-    <w:p>
-      <w:bookmarkStart w:id="1" w:name="_GoBack"/>
-      <w:bookmarkEnd w:id="1"/>
-    </w:p>
+    <w:p/>
     <w:p/>
     <w:sdt>
       <w:sdtPr>
+        <w:rPr>
+          <w:rFonts w:asciiTheme="minorHAnsi" w:eastAsiaTheme="minorHAnsi" w:hAnsiTheme="minorHAnsi" w:cstheme="minorBidi"/>
+          <w:color w:val="auto"/>
+          <w:sz w:val="22"/>
+          <w:szCs w:val="22"/>
+        </w:rPr>
         <w:id w:val="-152456733"/>
         <w:docPartObj>
           <w:docPartGallery w:val="Table of Contents"/>
@@ -546,13 +549,9 @@
       </w:sdtPr>
       <w:sdtEndPr>
         <w:rPr>
-          <w:rFonts w:asciiTheme="minorHAnsi" w:eastAsiaTheme="minorHAnsi" w:hAnsiTheme="minorHAnsi" w:cstheme="minorBidi"/>
           <w:b/>
           <w:bCs/>
           <w:noProof/>
-          <w:color w:val="auto"/>
-          <w:sz w:val="22"/>
-          <w:szCs w:val="22"/>
         </w:rPr>
       </w:sdtEndPr>
       <w:sdtContent>
@@ -584,7 +583,7 @@
           <w:r>
             <w:fldChar w:fldCharType="separate"/>
           </w:r>
-          <w:hyperlink w:anchor="_Toc477775371" w:history="1">
+          <w:hyperlink w:anchor="_Toc479154478" w:history="1">
             <w:r>
               <w:rPr>
                 <w:rStyle w:val="Hyperlink"/>
@@ -611,7 +610,7 @@
                 <w:noProof/>
                 <w:webHidden/>
               </w:rPr>
-              <w:instrText xml:space="preserve"> PAGEREF _Toc477775371 \h </w:instrText>
+              <w:instrText xml:space="preserve"> PAGEREF _Toc479154478 \h </w:instrText>
             </w:r>
             <w:r>
               <w:rPr>
@@ -653,7 +652,7 @@
               <w:noProof/>
             </w:rPr>
           </w:pPr>
-          <w:hyperlink w:anchor="_Toc477775372" w:history="1">
+          <w:hyperlink w:anchor="_Toc479154479" w:history="1">
             <w:r>
               <w:rPr>
                 <w:rStyle w:val="Hyperlink"/>
@@ -683,7 +682,7 @@
                 <w:noProof/>
                 <w:webHidden/>
               </w:rPr>
-              <w:instrText xml:space="preserve"> PAGEREF _Toc477775372 \h </w:instrText>
+              <w:instrText xml:space="preserve"> PAGEREF _Toc479154479 \h </w:instrText>
             </w:r>
             <w:r>
               <w:rPr>
@@ -725,7 +724,7 @@
               <w:noProof/>
             </w:rPr>
           </w:pPr>
-          <w:hyperlink w:anchor="_Toc477775373" w:history="1">
+          <w:hyperlink w:anchor="_Toc479154480" w:history="1">
             <w:r>
               <w:rPr>
                 <w:rStyle w:val="Hyperlink"/>
@@ -752,7 +751,7 @@
                 <w:noProof/>
                 <w:webHidden/>
               </w:rPr>
-              <w:instrText xml:space="preserve"> PAGEREF _Toc477775373 \h </w:instrText>
+              <w:instrText xml:space="preserve"> PAGEREF _Toc479154480 \h </w:instrText>
             </w:r>
             <w:r>
               <w:rPr>
@@ -794,7 +793,7 @@
               <w:noProof/>
             </w:rPr>
           </w:pPr>
-          <w:hyperlink w:anchor="_Toc477775374" w:history="1">
+          <w:hyperlink w:anchor="_Toc479154481" w:history="1">
             <w:r>
               <w:rPr>
                 <w:rStyle w:val="Hyperlink"/>
@@ -821,7 +820,7 @@
                 <w:noProof/>
                 <w:webHidden/>
               </w:rPr>
-              <w:instrText xml:space="preserve"> PAGEREF _Toc477775374 \h </w:instrText>
+              <w:instrText xml:space="preserve"> PAGEREF _Toc479154481 \h </w:instrText>
             </w:r>
             <w:r>
               <w:rPr>
@@ -863,7 +862,7 @@
               <w:noProof/>
             </w:rPr>
           </w:pPr>
-          <w:hyperlink w:anchor="_Toc477775375" w:history="1">
+          <w:hyperlink w:anchor="_Toc479154482" w:history="1">
             <w:r>
               <w:rPr>
                 <w:rStyle w:val="Hyperlink"/>
@@ -890,7 +889,7 @@
                 <w:noProof/>
                 <w:webHidden/>
               </w:rPr>
-              <w:instrText xml:space="preserve"> PAGEREF _Toc477775375 \h </w:instrText>
+              <w:instrText xml:space="preserve"> PAGEREF _Toc479154482 \h </w:instrText>
             </w:r>
             <w:r>
               <w:rPr>
@@ -932,7 +931,7 @@
               <w:noProof/>
             </w:rPr>
           </w:pPr>
-          <w:hyperlink w:anchor="_Toc477775376" w:history="1">
+          <w:hyperlink w:anchor="_Toc479154483" w:history="1">
             <w:r>
               <w:rPr>
                 <w:rStyle w:val="Hyperlink"/>
@@ -959,7 +958,7 @@
                 <w:noProof/>
                 <w:webHidden/>
               </w:rPr>
-              <w:instrText xml:space="preserve"> PAGEREF _Toc477775376 \h </w:instrText>
+              <w:instrText xml:space="preserve"> PAGEREF _Toc479154483 \h </w:instrText>
             </w:r>
             <w:r>
               <w:rPr>
@@ -1001,7 +1000,7 @@
               <w:noProof/>
             </w:rPr>
           </w:pPr>
-          <w:hyperlink w:anchor="_Toc477775377" w:history="1">
+          <w:hyperlink w:anchor="_Toc479154484" w:history="1">
             <w:r>
               <w:rPr>
                 <w:rStyle w:val="Hyperlink"/>
@@ -1028,7 +1027,7 @@
                 <w:noProof/>
                 <w:webHidden/>
               </w:rPr>
-              <w:instrText xml:space="preserve"> PAGEREF _Toc477775377 \h </w:instrText>
+              <w:instrText xml:space="preserve"> PAGEREF _Toc479154484 \h </w:instrText>
             </w:r>
             <w:r>
               <w:rPr>
@@ -1070,7 +1069,7 @@
               <w:noProof/>
             </w:rPr>
           </w:pPr>
-          <w:hyperlink w:anchor="_Toc477775378" w:history="1">
+          <w:hyperlink w:anchor="_Toc479154485" w:history="1">
             <w:r>
               <w:rPr>
                 <w:rStyle w:val="Hyperlink"/>
@@ -1097,7 +1096,7 @@
                 <w:noProof/>
                 <w:webHidden/>
               </w:rPr>
-              <w:instrText xml:space="preserve"> PAGEREF _Toc477775378 \h </w:instrText>
+              <w:instrText xml:space="preserve"> PAGEREF _Toc479154485 \h </w:instrText>
             </w:r>
             <w:r>
               <w:rPr>
@@ -1139,7 +1138,7 @@
               <w:noProof/>
             </w:rPr>
           </w:pPr>
-          <w:hyperlink w:anchor="_Toc477775379" w:history="1">
+          <w:hyperlink w:anchor="_Toc479154486" w:history="1">
             <w:r>
               <w:rPr>
                 <w:rStyle w:val="Hyperlink"/>
@@ -1166,7 +1165,7 @@
                 <w:noProof/>
                 <w:webHidden/>
               </w:rPr>
-              <w:instrText xml:space="preserve"> PAGEREF _Toc477775379 \h </w:instrText>
+              <w:instrText xml:space="preserve"> PAGEREF _Toc479154486 \h </w:instrText>
             </w:r>
             <w:r>
               <w:rPr>
@@ -1208,7 +1207,7 @@
               <w:noProof/>
             </w:rPr>
           </w:pPr>
-          <w:hyperlink w:anchor="_Toc477775380" w:history="1">
+          <w:hyperlink w:anchor="_Toc479154487" w:history="1">
             <w:r>
               <w:rPr>
                 <w:rStyle w:val="Hyperlink"/>
@@ -1235,7 +1234,7 @@
                 <w:noProof/>
                 <w:webHidden/>
               </w:rPr>
-              <w:instrText xml:space="preserve"> PAGEREF _Toc477775380 \h </w:instrText>
+              <w:instrText xml:space="preserve"> PAGEREF _Toc479154487 \h </w:instrText>
             </w:r>
             <w:r>
               <w:rPr>
@@ -1277,7 +1276,7 @@
               <w:noProof/>
             </w:rPr>
           </w:pPr>
-          <w:hyperlink w:anchor="_Toc477775381" w:history="1">
+          <w:hyperlink w:anchor="_Toc479154488" w:history="1">
             <w:r>
               <w:rPr>
                 <w:rStyle w:val="Hyperlink"/>
@@ -1304,7 +1303,7 @@
                 <w:noProof/>
                 <w:webHidden/>
               </w:rPr>
-              <w:instrText xml:space="preserve"> PAGEREF _Toc477775381 \h </w:instrText>
+              <w:instrText xml:space="preserve"> PAGEREF _Toc479154488 \h </w:instrText>
             </w:r>
             <w:r>
               <w:rPr>
@@ -1346,7 +1345,7 @@
               <w:noProof/>
             </w:rPr>
           </w:pPr>
-          <w:hyperlink w:anchor="_Toc477775382" w:history="1">
+          <w:hyperlink w:anchor="_Toc479154489" w:history="1">
             <w:r>
               <w:rPr>
                 <w:rStyle w:val="Hyperlink"/>
@@ -1373,7 +1372,7 @@
                 <w:noProof/>
                 <w:webHidden/>
               </w:rPr>
-              <w:instrText xml:space="preserve"> PAGEREF _Toc477775382 \h </w:instrText>
+              <w:instrText xml:space="preserve"> PAGEREF _Toc479154489 \h </w:instrText>
             </w:r>
             <w:r>
               <w:rPr>
@@ -1394,6 +1393,213 @@
                 <w:webHidden/>
               </w:rPr>
               <w:t>8</w:t>
+            </w:r>
+            <w:r>
+              <w:rPr>
+                <w:noProof/>
+                <w:webHidden/>
+              </w:rPr>
+              <w:fldChar w:fldCharType="end"/>
+            </w:r>
+          </w:hyperlink>
+        </w:p>
+        <w:p>
+          <w:pPr>
+            <w:pStyle w:val="TOC1"/>
+            <w:tabs>
+              <w:tab w:val="right" w:leader="dot" w:pos="9350"/>
+            </w:tabs>
+            <w:rPr>
+              <w:rFonts w:eastAsiaTheme="minorEastAsia"/>
+              <w:noProof/>
+            </w:rPr>
+          </w:pPr>
+          <w:hyperlink w:anchor="_Toc479154490" w:history="1">
+            <w:r>
+              <w:rPr>
+                <w:rStyle w:val="Hyperlink"/>
+                <w:noProof/>
+              </w:rPr>
+              <w:t>Testing:</w:t>
+            </w:r>
+            <w:r>
+              <w:rPr>
+                <w:noProof/>
+                <w:webHidden/>
+              </w:rPr>
+              <w:tab/>
+            </w:r>
+            <w:r>
+              <w:rPr>
+                <w:noProof/>
+                <w:webHidden/>
+              </w:rPr>
+              <w:fldChar w:fldCharType="begin"/>
+            </w:r>
+            <w:r>
+              <w:rPr>
+                <w:noProof/>
+                <w:webHidden/>
+              </w:rPr>
+              <w:instrText xml:space="preserve"> PAGEREF _Toc479154490 \h </w:instrText>
+            </w:r>
+            <w:r>
+              <w:rPr>
+                <w:noProof/>
+                <w:webHidden/>
+              </w:rPr>
+            </w:r>
+            <w:r>
+              <w:rPr>
+                <w:noProof/>
+                <w:webHidden/>
+              </w:rPr>
+              <w:fldChar w:fldCharType="separate"/>
+            </w:r>
+            <w:r>
+              <w:rPr>
+                <w:noProof/>
+                <w:webHidden/>
+              </w:rPr>
+              <w:t>12</w:t>
+            </w:r>
+            <w:r>
+              <w:rPr>
+                <w:noProof/>
+                <w:webHidden/>
+              </w:rPr>
+              <w:fldChar w:fldCharType="end"/>
+            </w:r>
+          </w:hyperlink>
+        </w:p>
+        <w:p>
+          <w:pPr>
+            <w:pStyle w:val="TOC2"/>
+            <w:tabs>
+              <w:tab w:val="right" w:leader="dot" w:pos="9350"/>
+            </w:tabs>
+            <w:rPr>
+              <w:rFonts w:eastAsiaTheme="minorEastAsia"/>
+              <w:noProof/>
+            </w:rPr>
+          </w:pPr>
+          <w:hyperlink w:anchor="_Toc479154491" w:history="1">
+            <w:r>
+              <w:rPr>
+                <w:rStyle w:val="Hyperlink"/>
+                <w:noProof/>
+              </w:rPr>
+              <w:t>Things that worked</w:t>
+            </w:r>
+            <w:r>
+              <w:rPr>
+                <w:noProof/>
+                <w:webHidden/>
+              </w:rPr>
+              <w:tab/>
+            </w:r>
+            <w:r>
+              <w:rPr>
+                <w:noProof/>
+                <w:webHidden/>
+              </w:rPr>
+              <w:fldChar w:fldCharType="begin"/>
+            </w:r>
+            <w:r>
+              <w:rPr>
+                <w:noProof/>
+                <w:webHidden/>
+              </w:rPr>
+              <w:instrText xml:space="preserve"> PAGEREF _Toc479154491 \h </w:instrText>
+            </w:r>
+            <w:r>
+              <w:rPr>
+                <w:noProof/>
+                <w:webHidden/>
+              </w:rPr>
+            </w:r>
+            <w:r>
+              <w:rPr>
+                <w:noProof/>
+                <w:webHidden/>
+              </w:rPr>
+              <w:fldChar w:fldCharType="separate"/>
+            </w:r>
+            <w:r>
+              <w:rPr>
+                <w:noProof/>
+                <w:webHidden/>
+              </w:rPr>
+              <w:t>12</w:t>
+            </w:r>
+            <w:r>
+              <w:rPr>
+                <w:noProof/>
+                <w:webHidden/>
+              </w:rPr>
+              <w:fldChar w:fldCharType="end"/>
+            </w:r>
+          </w:hyperlink>
+        </w:p>
+        <w:p>
+          <w:pPr>
+            <w:pStyle w:val="TOC2"/>
+            <w:tabs>
+              <w:tab w:val="right" w:leader="dot" w:pos="9350"/>
+            </w:tabs>
+            <w:rPr>
+              <w:rFonts w:eastAsiaTheme="minorEastAsia"/>
+              <w:noProof/>
+            </w:rPr>
+          </w:pPr>
+          <w:hyperlink w:anchor="_Toc479154492" w:history="1">
+            <w:r>
+              <w:rPr>
+                <w:rStyle w:val="Hyperlink"/>
+                <w:noProof/>
+              </w:rPr>
+              <w:t>Things that not worked</w:t>
+            </w:r>
+            <w:r>
+              <w:rPr>
+                <w:noProof/>
+                <w:webHidden/>
+              </w:rPr>
+              <w:tab/>
+            </w:r>
+            <w:r>
+              <w:rPr>
+                <w:noProof/>
+                <w:webHidden/>
+              </w:rPr>
+              <w:fldChar w:fldCharType="begin"/>
+            </w:r>
+            <w:r>
+              <w:rPr>
+                <w:noProof/>
+                <w:webHidden/>
+              </w:rPr>
+              <w:instrText xml:space="preserve"> PAGEREF _Toc479154492 \h </w:instrText>
+            </w:r>
+            <w:r>
+              <w:rPr>
+                <w:noProof/>
+                <w:webHidden/>
+              </w:rPr>
+            </w:r>
+            <w:r>
+              <w:rPr>
+                <w:noProof/>
+                <w:webHidden/>
+              </w:rPr>
+              <w:fldChar w:fldCharType="separate"/>
+            </w:r>
+            <w:r>
+              <w:rPr>
+                <w:noProof/>
+                <w:webHidden/>
+              </w:rPr>
+              <w:t>12</w:t>
             </w:r>
             <w:r>
               <w:rPr>
@@ -1531,7 +1737,7 @@
           <w:szCs w:val="40"/>
         </w:rPr>
       </w:pPr>
-      <w:bookmarkStart w:id="2" w:name="_Toc477775372"/>
+      <w:bookmarkStart w:id="1" w:name="_Toc479154479"/>
       <w:r>
         <w:rPr>
           <w:rFonts w:ascii="Times New Roman" w:hAnsi="Times New Roman" w:cs="Times New Roman"/>
@@ -1540,20 +1746,19 @@
           <w:sz w:val="40"/>
           <w:szCs w:val="40"/>
         </w:rPr>
-        <w:lastRenderedPageBreak/>
         <w:t>POV Development</w:t>
       </w:r>
+      <w:bookmarkEnd w:id="1"/>
+    </w:p>
+    <w:p>
+      <w:pPr>
+        <w:pStyle w:val="Heading2"/>
+      </w:pPr>
+      <w:bookmarkStart w:id="2" w:name="_Toc479154480"/>
+      <w:r>
+        <w:t>POV-1</w:t>
+      </w:r>
       <w:bookmarkEnd w:id="2"/>
-    </w:p>
-    <w:p>
-      <w:pPr>
-        <w:pStyle w:val="Heading2"/>
-      </w:pPr>
-      <w:bookmarkStart w:id="3" w:name="_Toc477775373"/>
-      <w:r>
-        <w:t>POV-1</w:t>
-      </w:r>
-      <w:bookmarkEnd w:id="3"/>
     </w:p>
     <w:p>
       <w:pPr>
@@ -1706,11 +1911,11 @@
       <w:pPr>
         <w:pStyle w:val="Heading2"/>
       </w:pPr>
-      <w:bookmarkStart w:id="4" w:name="_Toc477775374"/>
+      <w:bookmarkStart w:id="3" w:name="_Toc479154481"/>
       <w:r>
         <w:t>POV-2</w:t>
       </w:r>
-      <w:bookmarkEnd w:id="4"/>
+      <w:bookmarkEnd w:id="3"/>
     </w:p>
     <w:p>
       <w:pPr>
@@ -1857,6 +2062,7 @@
           <w:sz w:val="24"/>
           <w:szCs w:val="24"/>
         </w:rPr>
+        <w:lastRenderedPageBreak/>
         <w:t>Game Changing to:</w:t>
       </w:r>
     </w:p>
@@ -1876,7 +2082,6 @@
           <w:sz w:val="24"/>
           <w:szCs w:val="24"/>
         </w:rPr>
-        <w:lastRenderedPageBreak/>
         <w:t>It will be game changing if he get actual news on one channel. It will save his time.</w:t>
       </w:r>
     </w:p>
@@ -1884,11 +2089,11 @@
       <w:pPr>
         <w:pStyle w:val="Heading2"/>
       </w:pPr>
-      <w:bookmarkStart w:id="5" w:name="_Toc477775375"/>
+      <w:bookmarkStart w:id="4" w:name="_Toc479154482"/>
       <w:r>
         <w:t>POV-3</w:t>
       </w:r>
-      <w:bookmarkEnd w:id="5"/>
+      <w:bookmarkEnd w:id="4"/>
     </w:p>
     <w:p>
       <w:pPr>
@@ -2046,21 +2251,21 @@
         <w:pStyle w:val="Heading1"/>
         <w:jc w:val="center"/>
       </w:pPr>
-      <w:bookmarkStart w:id="6" w:name="_Toc477775376"/>
+      <w:bookmarkStart w:id="5" w:name="_Toc479154483"/>
       <w:r>
         <w:t>HMW Generation</w:t>
       </w:r>
+      <w:bookmarkEnd w:id="5"/>
+    </w:p>
+    <w:p>
+      <w:pPr>
+        <w:pStyle w:val="Heading2"/>
+      </w:pPr>
+      <w:bookmarkStart w:id="6" w:name="_Toc479154484"/>
+      <w:r>
+        <w:t>HMW for POV-1</w:t>
+      </w:r>
       <w:bookmarkEnd w:id="6"/>
-    </w:p>
-    <w:p>
-      <w:pPr>
-        <w:pStyle w:val="Heading2"/>
-      </w:pPr>
-      <w:bookmarkStart w:id="7" w:name="_Toc477775377"/>
-      <w:r>
-        <w:t>HMW for POV-1</w:t>
-      </w:r>
-      <w:bookmarkEnd w:id="7"/>
     </w:p>
     <w:p>
       <w:pPr>
@@ -2211,6 +2416,7 @@
           <w:sz w:val="24"/>
           <w:szCs w:val="24"/>
         </w:rPr>
+        <w:lastRenderedPageBreak/>
         <w:t>Q8: How might we make him realize that news is a good source of knowledge?</w:t>
       </w:r>
     </w:p>
@@ -2230,7 +2436,6 @@
           <w:sz w:val="24"/>
           <w:szCs w:val="24"/>
         </w:rPr>
-        <w:lastRenderedPageBreak/>
         <w:t>Q9:  How might we make him feel that news are good source for general knowledge?</w:t>
       </w:r>
     </w:p>
@@ -2295,11 +2500,11 @@
       <w:pPr>
         <w:pStyle w:val="Heading2"/>
       </w:pPr>
-      <w:bookmarkStart w:id="8" w:name="_Toc477775378"/>
+      <w:bookmarkStart w:id="7" w:name="_Toc479154485"/>
       <w:r>
         <w:t>HMW for POV-2</w:t>
       </w:r>
-      <w:bookmarkEnd w:id="8"/>
+      <w:bookmarkEnd w:id="7"/>
     </w:p>
     <w:p>
       <w:pPr>
@@ -2535,11 +2740,11 @@
       <w:pPr>
         <w:pStyle w:val="Heading2"/>
       </w:pPr>
-      <w:bookmarkStart w:id="9" w:name="_Toc477775379"/>
+      <w:bookmarkStart w:id="8" w:name="_Toc479154486"/>
       <w:r>
         <w:t>HMW for POV-3</w:t>
       </w:r>
-      <w:bookmarkEnd w:id="9"/>
+      <w:bookmarkEnd w:id="8"/>
     </w:p>
     <w:p>
       <w:pPr>
@@ -2783,12 +2988,11 @@
         <w:pStyle w:val="Heading1"/>
         <w:jc w:val="center"/>
       </w:pPr>
-      <w:bookmarkStart w:id="10" w:name="_Toc477775380"/>
-      <w:r>
-        <w:lastRenderedPageBreak/>
+      <w:bookmarkStart w:id="9" w:name="_Toc479154487"/>
+      <w:r>
         <w:t>Best HMWs</w:t>
       </w:r>
-      <w:bookmarkEnd w:id="10"/>
+      <w:bookmarkEnd w:id="9"/>
     </w:p>
     <w:p/>
     <w:p>
@@ -2917,11 +3121,11 @@
         <w:pStyle w:val="Heading1"/>
         <w:spacing w:line="360" w:lineRule="auto"/>
       </w:pPr>
-      <w:bookmarkStart w:id="11" w:name="_Toc477775381"/>
+      <w:bookmarkStart w:id="10" w:name="_Toc479154488"/>
       <w:r>
         <w:t>Brainstorm Solutions:</w:t>
       </w:r>
-      <w:bookmarkEnd w:id="11"/>
+      <w:bookmarkEnd w:id="10"/>
     </w:p>
     <w:p>
       <w:pPr>
@@ -3184,6 +3388,7 @@
           <w:sz w:val="24"/>
           <w:szCs w:val="24"/>
         </w:rPr>
+        <w:lastRenderedPageBreak/>
         <w:t>Q.2</w:t>
       </w:r>
       <w:r>
@@ -3220,7 +3425,6 @@
           <w:sz w:val="24"/>
           <w:szCs w:val="24"/>
         </w:rPr>
-        <w:lastRenderedPageBreak/>
         <w:tab/>
       </w:r>
       <w:r>
@@ -3752,12 +3956,11 @@
       <w:pPr>
         <w:pStyle w:val="Heading1"/>
       </w:pPr>
-      <w:bookmarkStart w:id="12" w:name="_Toc477775382"/>
-      <w:r>
-        <w:lastRenderedPageBreak/>
+      <w:bookmarkStart w:id="11" w:name="_Toc479154489"/>
+      <w:r>
         <w:t>Best Solutions:</w:t>
       </w:r>
-      <w:bookmarkEnd w:id="12"/>
+      <w:bookmarkEnd w:id="11"/>
     </w:p>
     <w:p/>
     <w:p>
@@ -3895,7 +4098,7 @@
               <wp:anchor distT="0" distB="0" distL="114300" distR="114300" simplePos="0" relativeHeight="251662336" behindDoc="0" locked="0" layoutInCell="1" allowOverlap="1" wp14:anchorId="3A0F7A53" wp14:editId="7ED486EF">
                 <wp:simplePos x="0" y="0"/>
                 <wp:positionH relativeFrom="column">
-                  <wp:posOffset>1447800</wp:posOffset>
+                  <wp:posOffset>2394473</wp:posOffset>
                 </wp:positionH>
                 <wp:positionV relativeFrom="paragraph">
                   <wp:posOffset>7620</wp:posOffset>
@@ -3957,7 +4160,7 @@
           </mc:Choice>
           <mc:Fallback>
             <w:pict>
-              <v:shapetype w14:anchorId="2F25026C" id="_x0000_t13" coordsize="21600,21600" o:spt="13" adj="16200,5400" path="m@0,l@0@1,0@1,0@2@0@2@0,21600,21600,10800xe">
+              <v:shapetype w14:anchorId="2C1699BD" id="_x0000_t13" coordsize="21600,21600" o:spt="13" adj="16200,5400" path="m@0,l@0@1,0@1,0@2@0@2@0,21600,21600,10800xe">
                 <v:stroke joinstyle="miter"/>
                 <v:formulas>
                   <v:f eqn="val #0"/>
@@ -3973,7 +4176,7 @@
                   <v:h position="#0,#1" xrange="0,21600" yrange="0,10800"/>
                 </v:handles>
               </v:shapetype>
-              <v:shape id="Right Arrow 6" o:spid="_x0000_s1026" type="#_x0000_t13" style="position:absolute;margin-left:114pt;margin-top:.6pt;width:39pt;height:21pt;rotation:90;z-index:251662336;visibility:visible;mso-wrap-style:square;mso-width-percent:0;mso-height-percent:0;mso-wrap-distance-left:9pt;mso-wrap-distance-top:0;mso-wrap-distance-right:9pt;mso-wrap-distance-bottom:0;mso-position-horizontal:absolute;mso-position-horizontal-relative:text;mso-position-vertical:absolute;mso-position-vertical-relative:text;mso-width-percent:0;mso-height-percent:0;mso-width-relative:margin;mso-height-relative:margin;v-text-anchor:middle" o:gfxdata="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" adj="15785" fillcolor="#c00000" strokecolor="#1f4d78 [1604]" strokeweight="1pt"/>
+              <v:shape id="Right Arrow 6" o:spid="_x0000_s1026" type="#_x0000_t13" style="position:absolute;margin-left:188.55pt;margin-top:.6pt;width:39pt;height:21pt;rotation:90;z-index:251662336;visibility:visible;mso-wrap-style:square;mso-width-percent:0;mso-height-percent:0;mso-wrap-distance-left:9pt;mso-wrap-distance-top:0;mso-wrap-distance-right:9pt;mso-wrap-distance-bottom:0;mso-position-horizontal:absolute;mso-position-horizontal-relative:text;mso-position-vertical:absolute;mso-position-vertical-relative:text;mso-width-percent:0;mso-height-percent:0;mso-width-relative:margin;mso-height-relative:margin;v-text-anchor:middle" o:gfxdata="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" adj="15785" fillcolor="#c00000" strokecolor="#1f4d78 [1604]" strokeweight="1pt"/>
             </w:pict>
           </mc:Fallback>
         </mc:AlternateContent>
@@ -4240,10 +4443,10 @@
               <wp:anchor distT="0" distB="0" distL="114300" distR="114300" simplePos="0" relativeHeight="251667456" behindDoc="0" locked="0" layoutInCell="1" allowOverlap="1" wp14:anchorId="5CBA3E66" wp14:editId="6FF8ABF7">
                 <wp:simplePos x="0" y="0"/>
                 <wp:positionH relativeFrom="column">
-                  <wp:posOffset>1390650</wp:posOffset>
+                  <wp:posOffset>2014594</wp:posOffset>
                 </wp:positionH>
                 <wp:positionV relativeFrom="paragraph">
-                  <wp:posOffset>122555</wp:posOffset>
+                  <wp:posOffset>144071</wp:posOffset>
                 </wp:positionV>
                 <wp:extent cx="495300" cy="266700"/>
                 <wp:effectExtent l="0" t="0" r="38100" b="38100"/>
@@ -4299,7 +4502,7 @@
           </mc:Choice>
           <mc:Fallback>
             <w:pict>
-              <v:shape w14:anchorId="644CD29C" id="Right Arrow 12" o:spid="_x0000_s1026" type="#_x0000_t13" style="position:absolute;margin-left:109.5pt;margin-top:9.65pt;width:39pt;height:21pt;rotation:90;z-index:251667456;visibility:visible;mso-wrap-style:square;mso-width-percent:0;mso-height-percent:0;mso-wrap-distance-left:9pt;mso-wrap-distance-top:0;mso-wrap-distance-right:9pt;mso-wrap-distance-bottom:0;mso-position-horizontal:absolute;mso-position-horizontal-relative:text;mso-position-vertical:absolute;mso-position-vertical-relative:text;mso-width-percent:0;mso-height-percent:0;mso-width-relative:margin;mso-height-relative:margin;v-text-anchor:middle" o:gfxdata="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" adj="15785" fillcolor="#404040 [2429]" strokecolor="#41719c" strokeweight="1pt"/>
+              <v:shape w14:anchorId="12284F3C" id="Right Arrow 12" o:spid="_x0000_s1026" type="#_x0000_t13" style="position:absolute;margin-left:158.65pt;margin-top:11.35pt;width:39pt;height:21pt;rotation:90;z-index:251667456;visibility:visible;mso-wrap-style:square;mso-width-percent:0;mso-height-percent:0;mso-wrap-distance-left:9pt;mso-wrap-distance-top:0;mso-wrap-distance-right:9pt;mso-wrap-distance-bottom:0;mso-position-horizontal:absolute;mso-position-horizontal-relative:text;mso-position-vertical:absolute;mso-position-vertical-relative:text;mso-width-percent:0;mso-height-percent:0;mso-width-relative:margin;mso-height-relative:margin;v-text-anchor:middle" o:gfxdata="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" adj="15785" fillcolor="#404040 [2429]" strokecolor="#41719c" strokeweight="1pt"/>
             </w:pict>
           </mc:Fallback>
         </mc:AlternateContent>
@@ -4544,6 +4747,7 @@
       </w:r>
     </w:p>
     <w:p/>
+    <w:p/>
     <w:p>
       <w:r>
         <w:rPr>
@@ -4552,13 +4756,13 @@
         <mc:AlternateContent>
           <mc:Choice Requires="wps">
             <w:drawing>
-              <wp:anchor distT="0" distB="0" distL="114300" distR="114300" simplePos="0" relativeHeight="251673600" behindDoc="0" locked="0" layoutInCell="1" allowOverlap="1" wp14:anchorId="5F0E4832" wp14:editId="41F49356">
+              <wp:anchor distT="0" distB="0" distL="114300" distR="114300" simplePos="0" relativeHeight="251673600" behindDoc="0" locked="0" layoutInCell="1" allowOverlap="1" wp14:anchorId="3F7E6148" wp14:editId="6E66D022">
                 <wp:simplePos x="0" y="0"/>
                 <wp:positionH relativeFrom="column">
-                  <wp:posOffset>1200150</wp:posOffset>
+                  <wp:posOffset>2103792</wp:posOffset>
                 </wp:positionH>
                 <wp:positionV relativeFrom="paragraph">
-                  <wp:posOffset>266065</wp:posOffset>
+                  <wp:posOffset>1830</wp:posOffset>
                 </wp:positionV>
                 <wp:extent cx="495300" cy="266700"/>
                 <wp:effectExtent l="0" t="0" r="38100" b="38100"/>
@@ -4614,18 +4818,18 @@
           </mc:Choice>
           <mc:Fallback>
             <w:pict>
-              <v:shape w14:anchorId="48D33493" id="Right Arrow 15" o:spid="_x0000_s1026" type="#_x0000_t13" style="position:absolute;margin-left:94.5pt;margin-top:20.95pt;width:39pt;height:21pt;rotation:90;z-index:251673600;visibility:visible;mso-wrap-style:square;mso-width-percent:0;mso-height-percent:0;mso-wrap-distance-left:9pt;mso-wrap-distance-top:0;mso-wrap-distance-right:9pt;mso-wrap-distance-bottom:0;mso-position-horizontal:absolute;mso-position-horizontal-relative:text;mso-position-vertical:absolute;mso-position-vertical-relative:text;mso-width-percent:0;mso-height-percent:0;mso-width-relative:margin;mso-height-relative:margin;v-text-anchor:middle" o:gfxdata="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" adj="15785" fillcolor="#404040" strokecolor="#41719c" strokeweight="1pt"/>
+              <v:shape w14:anchorId="3AA8D582" id="Right Arrow 15" o:spid="_x0000_s1026" type="#_x0000_t13" style="position:absolute;margin-left:165.65pt;margin-top:.15pt;width:39pt;height:21pt;rotation:90;z-index:251673600;visibility:visible;mso-wrap-style:square;mso-width-percent:0;mso-height-percent:0;mso-wrap-distance-left:9pt;mso-wrap-distance-top:0;mso-wrap-distance-right:9pt;mso-wrap-distance-bottom:0;mso-position-horizontal:absolute;mso-position-horizontal-relative:text;mso-position-vertical:absolute;mso-position-vertical-relative:text;mso-width-percent:0;mso-height-percent:0;mso-width-relative:margin;mso-height-relative:margin;v-text-anchor:middle" o:gfxdata="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" adj="15785" fillcolor="#404040" strokecolor="#41719c" strokeweight="1pt"/>
             </w:pict>
           </mc:Fallback>
         </mc:AlternateContent>
       </w:r>
     </w:p>
-    <w:p/>
     <w:p>
       <w:r>
         <w:rPr>
           <w:noProof/>
         </w:rPr>
+        <w:lastRenderedPageBreak/>
         <mc:AlternateContent>
           <mc:Choice Requires="wps">
             <w:drawing>
@@ -4808,6 +5012,7 @@
         <w:rPr>
           <w:noProof/>
         </w:rPr>
+        <w:lastRenderedPageBreak/>
         <w:drawing>
           <wp:inline distT="0" distB="0" distL="0" distR="0" wp14:anchorId="0B1BB94A" wp14:editId="32EBD465">
             <wp:extent cx="4315795" cy="3505200"/>
@@ -4858,7 +5063,6 @@
         <w:rPr>
           <w:noProof/>
         </w:rPr>
-        <w:lastRenderedPageBreak/>
         <w:drawing>
           <wp:inline distT="0" distB="0" distL="0" distR="0" wp14:anchorId="34358C41" wp14:editId="601F6F67">
             <wp:extent cx="4191000" cy="4055779"/>
@@ -4936,7 +5140,6 @@
           <w:sz w:val="32"/>
           <w:szCs w:val="32"/>
         </w:rPr>
-        <w:lastRenderedPageBreak/>
         <w:t>Prototype</w:t>
       </w:r>
       <w:r>
@@ -5523,6 +5726,7 @@
           <w:sz w:val="32"/>
           <w:szCs w:val="32"/>
         </w:rPr>
+        <w:lastRenderedPageBreak/>
         <mc:AlternateContent>
           <mc:Choice Requires="wps">
             <w:drawing>
@@ -6575,10 +6779,239 @@
     <w:p/>
     <w:p>
       <w:pPr>
-        <w:rPr>
-          <w:b/>
-        </w:rPr>
-      </w:pPr>
+        <w:pStyle w:val="Heading1"/>
+      </w:pPr>
+      <w:bookmarkStart w:id="12" w:name="_Toc479154490"/>
+      <w:r>
+        <w:t>Testing:</w:t>
+      </w:r>
+      <w:bookmarkEnd w:id="12"/>
+    </w:p>
+    <w:p>
+      <w:pPr>
+        <w:ind w:left="720"/>
+        <w:rPr>
+          <w:rFonts w:asciiTheme="majorBidi" w:hAnsiTheme="majorBidi" w:cstheme="majorBidi"/>
+          <w:sz w:val="24"/>
+          <w:szCs w:val="24"/>
+        </w:rPr>
+      </w:pPr>
+      <w:r>
+        <w:rPr>
+          <w:rFonts w:asciiTheme="majorBidi" w:hAnsiTheme="majorBidi" w:cstheme="majorBidi"/>
+          <w:sz w:val="24"/>
+          <w:szCs w:val="24"/>
+        </w:rPr>
+        <w:t xml:space="preserve">We tested with three users. These were same people whom we interviewed. We met at their </w:t>
+      </w:r>
+      <w:r>
+        <w:rPr>
+          <w:rFonts w:asciiTheme="majorBidi" w:hAnsiTheme="majorBidi" w:cstheme="majorBidi"/>
+          <w:sz w:val="24"/>
+          <w:szCs w:val="24"/>
+        </w:rPr>
+        <w:t xml:space="preserve">work place </w:t>
+      </w:r>
+      <w:r>
+        <w:rPr>
+          <w:rFonts w:asciiTheme="majorBidi" w:hAnsiTheme="majorBidi" w:cstheme="majorBidi"/>
+          <w:sz w:val="24"/>
+          <w:szCs w:val="24"/>
+        </w:rPr>
+        <w:t>they w</w:t>
+      </w:r>
+      <w:r>
+        <w:rPr>
+          <w:rFonts w:asciiTheme="majorBidi" w:hAnsiTheme="majorBidi" w:cstheme="majorBidi"/>
+          <w:sz w:val="24"/>
+          <w:szCs w:val="24"/>
+        </w:rPr>
+        <w:t>ere happy to see low fidelity after interviews</w:t>
+      </w:r>
+    </w:p>
+    <w:p>
+      <w:pPr>
+        <w:pStyle w:val="Heading2"/>
+      </w:pPr>
+      <w:bookmarkStart w:id="13" w:name="_Toc479154491"/>
+      <w:r>
+        <w:t>Things that worked</w:t>
+      </w:r>
+      <w:bookmarkEnd w:id="13"/>
+    </w:p>
+    <w:p>
+      <w:pPr>
+        <w:pStyle w:val="ListParagraph"/>
+        <w:numPr>
+          <w:ilvl w:val="0"/>
+          <w:numId w:val="9"/>
+        </w:numPr>
+        <w:rPr>
+          <w:rFonts w:asciiTheme="majorBidi" w:hAnsiTheme="majorBidi" w:cstheme="majorBidi"/>
+          <w:sz w:val="24"/>
+          <w:szCs w:val="24"/>
+        </w:rPr>
+      </w:pPr>
+      <w:r>
+        <w:rPr>
+          <w:rFonts w:asciiTheme="majorBidi" w:hAnsiTheme="majorBidi" w:cstheme="majorBidi"/>
+          <w:sz w:val="24"/>
+          <w:szCs w:val="24"/>
+        </w:rPr>
+        <w:t>Like news presented in graphs</w:t>
+      </w:r>
+    </w:p>
+    <w:p>
+      <w:pPr>
+        <w:pStyle w:val="ListParagraph"/>
+        <w:numPr>
+          <w:ilvl w:val="0"/>
+          <w:numId w:val="9"/>
+        </w:numPr>
+        <w:rPr>
+          <w:rFonts w:asciiTheme="majorBidi" w:hAnsiTheme="majorBidi" w:cstheme="majorBidi"/>
+          <w:sz w:val="24"/>
+          <w:szCs w:val="24"/>
+        </w:rPr>
+      </w:pPr>
+      <w:r>
+        <w:rPr>
+          <w:rFonts w:asciiTheme="majorBidi" w:hAnsiTheme="majorBidi" w:cstheme="majorBidi"/>
+          <w:sz w:val="24"/>
+          <w:szCs w:val="24"/>
+        </w:rPr>
+        <w:t>Part they like about prototype was personaliz</w:t>
+      </w:r>
+      <w:bookmarkStart w:id="14" w:name="_GoBack"/>
+      <w:bookmarkEnd w:id="14"/>
+      <w:r>
+        <w:rPr>
+          <w:rFonts w:asciiTheme="majorBidi" w:hAnsiTheme="majorBidi" w:cstheme="majorBidi"/>
+          <w:sz w:val="24"/>
+          <w:szCs w:val="24"/>
+        </w:rPr>
+        <w:t>ed news</w:t>
+      </w:r>
+    </w:p>
+    <w:p>
+      <w:pPr>
+        <w:pStyle w:val="ListParagraph"/>
+        <w:numPr>
+          <w:ilvl w:val="0"/>
+          <w:numId w:val="9"/>
+        </w:numPr>
+        <w:rPr>
+          <w:rFonts w:asciiTheme="majorBidi" w:hAnsiTheme="majorBidi" w:cstheme="majorBidi"/>
+          <w:sz w:val="24"/>
+          <w:szCs w:val="24"/>
+        </w:rPr>
+      </w:pPr>
+      <w:r>
+        <w:rPr>
+          <w:rFonts w:asciiTheme="majorBidi" w:hAnsiTheme="majorBidi" w:cstheme="majorBidi"/>
+          <w:sz w:val="24"/>
+          <w:szCs w:val="24"/>
+        </w:rPr>
+        <w:t xml:space="preserve">Make no errors almost while using mockups </w:t>
+      </w:r>
+    </w:p>
+    <w:p>
+      <w:pPr>
+        <w:pStyle w:val="ListParagraph"/>
+        <w:numPr>
+          <w:ilvl w:val="0"/>
+          <w:numId w:val="9"/>
+        </w:numPr>
+        <w:rPr>
+          <w:rFonts w:asciiTheme="majorBidi" w:hAnsiTheme="majorBidi" w:cstheme="majorBidi"/>
+          <w:sz w:val="24"/>
+          <w:szCs w:val="24"/>
+        </w:rPr>
+      </w:pPr>
+      <w:r>
+        <w:rPr>
+          <w:rFonts w:asciiTheme="majorBidi" w:hAnsiTheme="majorBidi" w:cstheme="majorBidi"/>
+          <w:sz w:val="24"/>
+          <w:szCs w:val="24"/>
+        </w:rPr>
+        <w:t>Create log in easily using mockups</w:t>
+      </w:r>
+    </w:p>
+    <w:p>
+      <w:pPr>
+        <w:pStyle w:val="Heading2"/>
+      </w:pPr>
+      <w:bookmarkStart w:id="15" w:name="_Toc479154492"/>
+      <w:r>
+        <w:t>Things that not worked</w:t>
+      </w:r>
+      <w:bookmarkEnd w:id="15"/>
+    </w:p>
+    <w:p>
+      <w:pPr>
+        <w:pStyle w:val="ListParagraph"/>
+        <w:numPr>
+          <w:ilvl w:val="0"/>
+          <w:numId w:val="10"/>
+        </w:numPr>
+        <w:rPr>
+          <w:rFonts w:asciiTheme="majorBidi" w:hAnsiTheme="majorBidi" w:cstheme="majorBidi"/>
+          <w:sz w:val="24"/>
+          <w:szCs w:val="24"/>
+        </w:rPr>
+      </w:pPr>
+      <w:r>
+        <w:rPr>
+          <w:rFonts w:asciiTheme="majorBidi" w:hAnsiTheme="majorBidi" w:cstheme="majorBidi"/>
+          <w:sz w:val="24"/>
+          <w:szCs w:val="24"/>
+        </w:rPr>
+        <w:t xml:space="preserve">They were not much comfortable with heavy texts </w:t>
+      </w:r>
+    </w:p>
+    <w:p>
+      <w:pPr>
+        <w:pStyle w:val="ListParagraph"/>
+        <w:numPr>
+          <w:ilvl w:val="0"/>
+          <w:numId w:val="10"/>
+        </w:numPr>
+        <w:rPr>
+          <w:rFonts w:asciiTheme="majorBidi" w:hAnsiTheme="majorBidi" w:cstheme="majorBidi"/>
+          <w:sz w:val="24"/>
+          <w:szCs w:val="24"/>
+        </w:rPr>
+      </w:pPr>
+      <w:r>
+        <w:rPr>
+          <w:rFonts w:asciiTheme="majorBidi" w:hAnsiTheme="majorBidi" w:cstheme="majorBidi"/>
+          <w:sz w:val="24"/>
+          <w:szCs w:val="24"/>
+        </w:rPr>
+        <w:t xml:space="preserve">Do not want tweets of different personalities </w:t>
+      </w:r>
+    </w:p>
+    <w:p>
+      <w:pPr>
+        <w:pStyle w:val="ListParagraph"/>
+        <w:numPr>
+          <w:ilvl w:val="0"/>
+          <w:numId w:val="10"/>
+        </w:numPr>
+        <w:rPr>
+          <w:rFonts w:asciiTheme="majorBidi" w:hAnsiTheme="majorBidi" w:cstheme="majorBidi"/>
+          <w:sz w:val="24"/>
+          <w:szCs w:val="24"/>
+        </w:rPr>
+      </w:pPr>
+      <w:r>
+        <w:rPr>
+          <w:rFonts w:asciiTheme="majorBidi" w:hAnsiTheme="majorBidi" w:cstheme="majorBidi"/>
+          <w:sz w:val="24"/>
+          <w:szCs w:val="24"/>
+        </w:rPr>
+        <w:t>Want concise form of news extracted from those tweet</w:t>
+      </w:r>
     </w:p>
     <w:p/>
     <w:p/>
@@ -6904,6 +7337,119 @@
     </w:lvl>
   </w:abstractNum>
   <w:abstractNum w:abstractNumId="3">
+    <w:nsid w:val="2FA759A4"/>
+    <w:multiLevelType w:val="hybridMultilevel"/>
+    <w:tmpl w:val="69AC574C"/>
+    <w:lvl w:ilvl="0" w:tplc="04090001">
+      <w:start w:val="1"/>
+      <w:numFmt w:val="bullet"/>
+      <w:lvlText w:val=""/>
+      <w:lvlJc w:val="left"/>
+      <w:pPr>
+        <w:ind w:left="720" w:hanging="360"/>
+      </w:pPr>
+      <w:rPr>
+        <w:rFonts w:ascii="Symbol" w:hAnsi="Symbol" w:hint="default"/>
+      </w:rPr>
+    </w:lvl>
+    <w:lvl w:ilvl="1" w:tplc="04090003" w:tentative="1">
+      <w:start w:val="1"/>
+      <w:numFmt w:val="bullet"/>
+      <w:lvlText w:val="o"/>
+      <w:lvlJc w:val="left"/>
+      <w:pPr>
+        <w:ind w:left="1440" w:hanging="360"/>
+      </w:pPr>
+      <w:rPr>
+        <w:rFonts w:ascii="Courier New" w:hAnsi="Courier New" w:cs="Courier New" w:hint="default"/>
+      </w:rPr>
+    </w:lvl>
+    <w:lvl w:ilvl="2" w:tplc="04090005" w:tentative="1">
+      <w:start w:val="1"/>
+      <w:numFmt w:val="bullet"/>
+      <w:lvlText w:val=""/>
+      <w:lvlJc w:val="left"/>
+      <w:pPr>
+        <w:ind w:left="2160" w:hanging="360"/>
+      </w:pPr>
+      <w:rPr>
+        <w:rFonts w:ascii="Wingdings" w:hAnsi="Wingdings" w:hint="default"/>
+      </w:rPr>
+    </w:lvl>
+    <w:lvl w:ilvl="3" w:tplc="04090001" w:tentative="1">
+      <w:start w:val="1"/>
+      <w:numFmt w:val="bullet"/>
+      <w:lvlText w:val=""/>
+      <w:lvlJc w:val="left"/>
+      <w:pPr>
+        <w:ind w:left="2880" w:hanging="360"/>
+      </w:pPr>
+      <w:rPr>
+        <w:rFonts w:ascii="Symbol" w:hAnsi="Symbol" w:hint="default"/>
+      </w:rPr>
+    </w:lvl>
+    <w:lvl w:ilvl="4" w:tplc="04090003" w:tentative="1">
+      <w:start w:val="1"/>
+      <w:numFmt w:val="bullet"/>
+      <w:lvlText w:val="o"/>
+      <w:lvlJc w:val="left"/>
+      <w:pPr>
+        <w:ind w:left="3600" w:hanging="360"/>
+      </w:pPr>
+      <w:rPr>
+        <w:rFonts w:ascii="Courier New" w:hAnsi="Courier New" w:cs="Courier New" w:hint="default"/>
+      </w:rPr>
+    </w:lvl>
+    <w:lvl w:ilvl="5" w:tplc="04090005" w:tentative="1">
+      <w:start w:val="1"/>
+      <w:numFmt w:val="bullet"/>
+      <w:lvlText w:val=""/>
+      <w:lvlJc w:val="left"/>
+      <w:pPr>
+        <w:ind w:left="4320" w:hanging="360"/>
+      </w:pPr>
+      <w:rPr>
+        <w:rFonts w:ascii="Wingdings" w:hAnsi="Wingdings" w:hint="default"/>
+      </w:rPr>
+    </w:lvl>
+    <w:lvl w:ilvl="6" w:tplc="04090001" w:tentative="1">
+      <w:start w:val="1"/>
+      <w:numFmt w:val="bullet"/>
+      <w:lvlText w:val=""/>
+      <w:lvlJc w:val="left"/>
+      <w:pPr>
+        <w:ind w:left="5040" w:hanging="360"/>
+      </w:pPr>
+      <w:rPr>
+        <w:rFonts w:ascii="Symbol" w:hAnsi="Symbol" w:hint="default"/>
+      </w:rPr>
+    </w:lvl>
+    <w:lvl w:ilvl="7" w:tplc="04090003" w:tentative="1">
+      <w:start w:val="1"/>
+      <w:numFmt w:val="bullet"/>
+      <w:lvlText w:val="o"/>
+      <w:lvlJc w:val="left"/>
+      <w:pPr>
+        <w:ind w:left="5760" w:hanging="360"/>
+      </w:pPr>
+      <w:rPr>
+        <w:rFonts w:ascii="Courier New" w:hAnsi="Courier New" w:cs="Courier New" w:hint="default"/>
+      </w:rPr>
+    </w:lvl>
+    <w:lvl w:ilvl="8" w:tplc="04090005" w:tentative="1">
+      <w:start w:val="1"/>
+      <w:numFmt w:val="bullet"/>
+      <w:lvlText w:val=""/>
+      <w:lvlJc w:val="left"/>
+      <w:pPr>
+        <w:ind w:left="6480" w:hanging="360"/>
+      </w:pPr>
+      <w:rPr>
+        <w:rFonts w:ascii="Wingdings" w:hAnsi="Wingdings" w:hint="default"/>
+      </w:rPr>
+    </w:lvl>
+  </w:abstractNum>
+  <w:abstractNum w:abstractNumId="4">
     <w:nsid w:val="351D4D38"/>
     <w:multiLevelType w:val="hybridMultilevel"/>
     <w:tmpl w:val="37DC46C2"/>
@@ -6989,7 +7535,7 @@
       </w:pPr>
     </w:lvl>
   </w:abstractNum>
-  <w:abstractNum w:abstractNumId="4">
+  <w:abstractNum w:abstractNumId="5">
     <w:nsid w:val="574653D1"/>
     <w:multiLevelType w:val="hybridMultilevel"/>
     <w:tmpl w:val="3362BC92"/>
@@ -7101,7 +7647,120 @@
       </w:rPr>
     </w:lvl>
   </w:abstractNum>
-  <w:abstractNum w:abstractNumId="5">
+  <w:abstractNum w:abstractNumId="6">
+    <w:nsid w:val="69E55520"/>
+    <w:multiLevelType w:val="hybridMultilevel"/>
+    <w:tmpl w:val="D19022F2"/>
+    <w:lvl w:ilvl="0" w:tplc="04090001">
+      <w:start w:val="1"/>
+      <w:numFmt w:val="bullet"/>
+      <w:lvlText w:val=""/>
+      <w:lvlJc w:val="left"/>
+      <w:pPr>
+        <w:ind w:left="720" w:hanging="360"/>
+      </w:pPr>
+      <w:rPr>
+        <w:rFonts w:ascii="Symbol" w:hAnsi="Symbol" w:hint="default"/>
+      </w:rPr>
+    </w:lvl>
+    <w:lvl w:ilvl="1" w:tplc="04090003" w:tentative="1">
+      <w:start w:val="1"/>
+      <w:numFmt w:val="bullet"/>
+      <w:lvlText w:val="o"/>
+      <w:lvlJc w:val="left"/>
+      <w:pPr>
+        <w:ind w:left="1440" w:hanging="360"/>
+      </w:pPr>
+      <w:rPr>
+        <w:rFonts w:ascii="Courier New" w:hAnsi="Courier New" w:cs="Courier New" w:hint="default"/>
+      </w:rPr>
+    </w:lvl>
+    <w:lvl w:ilvl="2" w:tplc="04090005" w:tentative="1">
+      <w:start w:val="1"/>
+      <w:numFmt w:val="bullet"/>
+      <w:lvlText w:val=""/>
+      <w:lvlJc w:val="left"/>
+      <w:pPr>
+        <w:ind w:left="2160" w:hanging="360"/>
+      </w:pPr>
+      <w:rPr>
+        <w:rFonts w:ascii="Wingdings" w:hAnsi="Wingdings" w:hint="default"/>
+      </w:rPr>
+    </w:lvl>
+    <w:lvl w:ilvl="3" w:tplc="04090001" w:tentative="1">
+      <w:start w:val="1"/>
+      <w:numFmt w:val="bullet"/>
+      <w:lvlText w:val=""/>
+      <w:lvlJc w:val="left"/>
+      <w:pPr>
+        <w:ind w:left="2880" w:hanging="360"/>
+      </w:pPr>
+      <w:rPr>
+        <w:rFonts w:ascii="Symbol" w:hAnsi="Symbol" w:hint="default"/>
+      </w:rPr>
+    </w:lvl>
+    <w:lvl w:ilvl="4" w:tplc="04090003" w:tentative="1">
+      <w:start w:val="1"/>
+      <w:numFmt w:val="bullet"/>
+      <w:lvlText w:val="o"/>
+      <w:lvlJc w:val="left"/>
+      <w:pPr>
+        <w:ind w:left="3600" w:hanging="360"/>
+      </w:pPr>
+      <w:rPr>
+        <w:rFonts w:ascii="Courier New" w:hAnsi="Courier New" w:cs="Courier New" w:hint="default"/>
+      </w:rPr>
+    </w:lvl>
+    <w:lvl w:ilvl="5" w:tplc="04090005" w:tentative="1">
+      <w:start w:val="1"/>
+      <w:numFmt w:val="bullet"/>
+      <w:lvlText w:val=""/>
+      <w:lvlJc w:val="left"/>
+      <w:pPr>
+        <w:ind w:left="4320" w:hanging="360"/>
+      </w:pPr>
+      <w:rPr>
+        <w:rFonts w:ascii="Wingdings" w:hAnsi="Wingdings" w:hint="default"/>
+      </w:rPr>
+    </w:lvl>
+    <w:lvl w:ilvl="6" w:tplc="04090001" w:tentative="1">
+      <w:start w:val="1"/>
+      <w:numFmt w:val="bullet"/>
+      <w:lvlText w:val=""/>
+      <w:lvlJc w:val="left"/>
+      <w:pPr>
+        <w:ind w:left="5040" w:hanging="360"/>
+      </w:pPr>
+      <w:rPr>
+        <w:rFonts w:ascii="Symbol" w:hAnsi="Symbol" w:hint="default"/>
+      </w:rPr>
+    </w:lvl>
+    <w:lvl w:ilvl="7" w:tplc="04090003" w:tentative="1">
+      <w:start w:val="1"/>
+      <w:numFmt w:val="bullet"/>
+      <w:lvlText w:val="o"/>
+      <w:lvlJc w:val="left"/>
+      <w:pPr>
+        <w:ind w:left="5760" w:hanging="360"/>
+      </w:pPr>
+      <w:rPr>
+        <w:rFonts w:ascii="Courier New" w:hAnsi="Courier New" w:cs="Courier New" w:hint="default"/>
+      </w:rPr>
+    </w:lvl>
+    <w:lvl w:ilvl="8" w:tplc="04090005" w:tentative="1">
+      <w:start w:val="1"/>
+      <w:numFmt w:val="bullet"/>
+      <w:lvlText w:val=""/>
+      <w:lvlJc w:val="left"/>
+      <w:pPr>
+        <w:ind w:left="6480" w:hanging="360"/>
+      </w:pPr>
+      <w:rPr>
+        <w:rFonts w:ascii="Wingdings" w:hAnsi="Wingdings" w:hint="default"/>
+      </w:rPr>
+    </w:lvl>
+  </w:abstractNum>
+  <w:abstractNum w:abstractNumId="7">
     <w:nsid w:val="6BEC0EF7"/>
     <w:multiLevelType w:val="hybridMultilevel"/>
     <w:tmpl w:val="08CE406C"/>
@@ -7190,7 +7849,7 @@
       </w:pPr>
     </w:lvl>
   </w:abstractNum>
-  <w:abstractNum w:abstractNumId="6">
+  <w:abstractNum w:abstractNumId="8">
     <w:nsid w:val="78BD3EAE"/>
     <w:multiLevelType w:val="hybridMultilevel"/>
     <w:tmpl w:val="D66C8AF0"/>
@@ -7277,10 +7936,10 @@
     </w:lvl>
   </w:abstractNum>
   <w:num w:numId="1">
-    <w:abstractNumId w:val="4"/>
+    <w:abstractNumId w:val="5"/>
   </w:num>
   <w:num w:numId="2">
-    <w:abstractNumId w:val="5"/>
+    <w:abstractNumId w:val="7"/>
     <w:lvlOverride w:ilvl="0">
       <w:startOverride w:val="1"/>
     </w:lvlOverride>
@@ -7310,7 +7969,7 @@
     </w:lvlOverride>
   </w:num>
   <w:num w:numId="3">
-    <w:abstractNumId w:val="3"/>
+    <w:abstractNumId w:val="4"/>
     <w:lvlOverride w:ilvl="0">
       <w:startOverride w:val="1"/>
     </w:lvlOverride>
@@ -7373,13 +8032,19 @@
     <w:abstractNumId w:val="1"/>
   </w:num>
   <w:num w:numId="6">
-    <w:abstractNumId w:val="6"/>
+    <w:abstractNumId w:val="8"/>
   </w:num>
   <w:num w:numId="7">
     <w:abstractNumId w:val="0"/>
   </w:num>
   <w:num w:numId="8">
     <w:abstractNumId w:val="2"/>
+  </w:num>
+  <w:num w:numId="9">
+    <w:abstractNumId w:val="6"/>
+  </w:num>
+  <w:num w:numId="10">
+    <w:abstractNumId w:val="3"/>
   </w:num>
 </w:numbering>
 </file>
@@ -7828,7 +8493,6 @@
   <w:style w:type="character" w:default="1" w:styleId="DefaultParagraphFont">
     <w:name w:val="Default Paragraph Font"/>
     <w:uiPriority w:val="1"/>
-    <w:semiHidden/>
     <w:unhideWhenUsed/>
   </w:style>
   <w:style w:type="table" w:default="1" w:styleId="TableNormal">
@@ -8292,7 +8956,7 @@
 </file>
 
 <file path=customXml/itemProps1.xml><?xml version="1.0" encoding="utf-8"?>
-<ds:datastoreItem xmlns:ds="http://schemas.openxmlformats.org/officeDocument/2006/customXml" ds:itemID="{D7A85B6C-5AD2-4924-AE43-88DDB638B6F4}">
+<ds:datastoreItem xmlns:ds="http://schemas.openxmlformats.org/officeDocument/2006/customXml" ds:itemID="{C31F6AEE-20C9-46E4-8D06-F10CEB135DFF}">
   <ds:schemaRefs>
     <ds:schemaRef ds:uri="http://schemas.openxmlformats.org/officeDocument/2006/bibliography"/>
   </ds:schemaRefs>

</xml_diff>